<commit_message>
For Prints. Will be removed
</commit_message>
<xml_diff>
--- a/02 CSS.docx
+++ b/02 CSS.docx
@@ -79,7 +79,7 @@
           <w:r>
             <w:fldChar w:fldCharType="separate"/>
           </w:r>
-          <w:hyperlink w:anchor="_Toc180011791" w:history="1">
+          <w:hyperlink w:anchor="_Toc181035514" w:history="1">
             <w:r>
               <w:rPr>
                 <w:rStyle w:val="Hyperlink"/>
@@ -124,7 +124,7 @@
                 <w:noProof/>
                 <w:webHidden/>
               </w:rPr>
-              <w:instrText xml:space="preserve"> PAGEREF _Toc180011791 \h </w:instrText>
+              <w:instrText xml:space="preserve"> PAGEREF _Toc181035514 \h </w:instrText>
             </w:r>
             <w:r>
               <w:rPr>
@@ -170,7 +170,7 @@
               <w14:ligatures w14:val="standardContextual"/>
             </w:rPr>
           </w:pPr>
-          <w:hyperlink w:anchor="_Toc180011792" w:history="1">
+          <w:hyperlink w:anchor="_Toc181035515" w:history="1">
             <w:r>
               <w:rPr>
                 <w:rStyle w:val="Hyperlink"/>
@@ -197,7 +197,7 @@
                 <w:noProof/>
                 <w:webHidden/>
               </w:rPr>
-              <w:instrText xml:space="preserve"> PAGEREF _Toc180011792 \h </w:instrText>
+              <w:instrText xml:space="preserve"> PAGEREF _Toc181035515 \h </w:instrText>
             </w:r>
             <w:r>
               <w:rPr>
@@ -243,7 +243,7 @@
               <w14:ligatures w14:val="standardContextual"/>
             </w:rPr>
           </w:pPr>
-          <w:hyperlink w:anchor="_Toc180011793" w:history="1">
+          <w:hyperlink w:anchor="_Toc181035516" w:history="1">
             <w:r>
               <w:rPr>
                 <w:rStyle w:val="Hyperlink"/>
@@ -270,7 +270,7 @@
                 <w:noProof/>
                 <w:webHidden/>
               </w:rPr>
-              <w:instrText xml:space="preserve"> PAGEREF _Toc180011793 \h </w:instrText>
+              <w:instrText xml:space="preserve"> PAGEREF _Toc181035516 \h </w:instrText>
             </w:r>
             <w:r>
               <w:rPr>
@@ -316,7 +316,7 @@
               <w14:ligatures w14:val="standardContextual"/>
             </w:rPr>
           </w:pPr>
-          <w:hyperlink w:anchor="_Toc180011794" w:history="1">
+          <w:hyperlink w:anchor="_Toc181035517" w:history="1">
             <w:r>
               <w:rPr>
                 <w:rStyle w:val="Hyperlink"/>
@@ -345,7 +345,7 @@
                 <w:noProof/>
                 <w:webHidden/>
               </w:rPr>
-              <w:instrText xml:space="preserve"> PAGEREF _Toc180011794 \h </w:instrText>
+              <w:instrText xml:space="preserve"> PAGEREF _Toc181035517 \h </w:instrText>
             </w:r>
             <w:r>
               <w:rPr>
@@ -392,7 +392,7 @@
               <w14:ligatures w14:val="standardContextual"/>
             </w:rPr>
           </w:pPr>
-          <w:hyperlink w:anchor="_Toc180011795" w:history="1">
+          <w:hyperlink w:anchor="_Toc181035518" w:history="1">
             <w:r>
               <w:rPr>
                 <w:rStyle w:val="Hyperlink"/>
@@ -441,7 +441,7 @@
                 <w:noProof/>
                 <w:webHidden/>
               </w:rPr>
-              <w:instrText xml:space="preserve"> PAGEREF _Toc180011795 \h </w:instrText>
+              <w:instrText xml:space="preserve"> PAGEREF _Toc181035518 \h </w:instrText>
             </w:r>
             <w:r>
               <w:rPr>
@@ -487,7 +487,7 @@
               <w14:ligatures w14:val="standardContextual"/>
             </w:rPr>
           </w:pPr>
-          <w:hyperlink w:anchor="_Toc180011796" w:history="1">
+          <w:hyperlink w:anchor="_Toc181035519" w:history="1">
             <w:r>
               <w:rPr>
                 <w:rStyle w:val="Hyperlink"/>
@@ -514,7 +514,7 @@
                 <w:noProof/>
                 <w:webHidden/>
               </w:rPr>
-              <w:instrText xml:space="preserve"> PAGEREF _Toc180011796 \h </w:instrText>
+              <w:instrText xml:space="preserve"> PAGEREF _Toc181035519 \h </w:instrText>
             </w:r>
             <w:r>
               <w:rPr>
@@ -560,7 +560,7 @@
               <w14:ligatures w14:val="standardContextual"/>
             </w:rPr>
           </w:pPr>
-          <w:hyperlink w:anchor="_Toc180011797" w:history="1">
+          <w:hyperlink w:anchor="_Toc181035520" w:history="1">
             <w:r>
               <w:rPr>
                 <w:rStyle w:val="Hyperlink"/>
@@ -587,7 +587,7 @@
                 <w:noProof/>
                 <w:webHidden/>
               </w:rPr>
-              <w:instrText xml:space="preserve"> PAGEREF _Toc180011797 \h </w:instrText>
+              <w:instrText xml:space="preserve"> PAGEREF _Toc181035520 \h </w:instrText>
             </w:r>
             <w:r>
               <w:rPr>
@@ -634,7 +634,7 @@
               <w14:ligatures w14:val="standardContextual"/>
             </w:rPr>
           </w:pPr>
-          <w:hyperlink w:anchor="_Toc180011798" w:history="1">
+          <w:hyperlink w:anchor="_Toc181035521" w:history="1">
             <w:r>
               <w:rPr>
                 <w:rStyle w:val="Hyperlink"/>
@@ -679,7 +679,7 @@
                 <w:noProof/>
                 <w:webHidden/>
               </w:rPr>
-              <w:instrText xml:space="preserve"> PAGEREF _Toc180011798 \h </w:instrText>
+              <w:instrText xml:space="preserve"> PAGEREF _Toc181035521 \h </w:instrText>
             </w:r>
             <w:r>
               <w:rPr>
@@ -726,7 +726,7 @@
               <w14:ligatures w14:val="standardContextual"/>
             </w:rPr>
           </w:pPr>
-          <w:hyperlink w:anchor="_Toc180011799" w:history="1">
+          <w:hyperlink w:anchor="_Toc181035522" w:history="1">
             <w:r>
               <w:rPr>
                 <w:rStyle w:val="Hyperlink"/>
@@ -771,7 +771,7 @@
                 <w:noProof/>
                 <w:webHidden/>
               </w:rPr>
-              <w:instrText xml:space="preserve"> PAGEREF _Toc180011799 \h </w:instrText>
+              <w:instrText xml:space="preserve"> PAGEREF _Toc181035522 \h </w:instrText>
             </w:r>
             <w:r>
               <w:rPr>
@@ -818,7 +818,7 @@
               <w14:ligatures w14:val="standardContextual"/>
             </w:rPr>
           </w:pPr>
-          <w:hyperlink w:anchor="_Toc180011800" w:history="1">
+          <w:hyperlink w:anchor="_Toc181035523" w:history="1">
             <w:r>
               <w:rPr>
                 <w:rStyle w:val="Hyperlink"/>
@@ -864,7 +864,7 @@
                 <w:noProof/>
                 <w:webHidden/>
               </w:rPr>
-              <w:instrText xml:space="preserve"> PAGEREF _Toc180011800 \h </w:instrText>
+              <w:instrText xml:space="preserve"> PAGEREF _Toc181035523 \h </w:instrText>
             </w:r>
             <w:r>
               <w:rPr>
@@ -911,7 +911,7 @@
               <w14:ligatures w14:val="standardContextual"/>
             </w:rPr>
           </w:pPr>
-          <w:hyperlink w:anchor="_Toc180011801" w:history="1">
+          <w:hyperlink w:anchor="_Toc181035524" w:history="1">
             <w:r>
               <w:rPr>
                 <w:rStyle w:val="Hyperlink"/>
@@ -956,7 +956,7 @@
                 <w:noProof/>
                 <w:webHidden/>
               </w:rPr>
-              <w:instrText xml:space="preserve"> PAGEREF _Toc180011801 \h </w:instrText>
+              <w:instrText xml:space="preserve"> PAGEREF _Toc181035524 \h </w:instrText>
             </w:r>
             <w:r>
               <w:rPr>
@@ -989,6 +989,458 @@
         </w:p>
         <w:p>
           <w:pPr>
+            <w:pStyle w:val="TOC2"/>
+            <w:tabs>
+              <w:tab w:val="right" w:leader="dot" w:pos="9350"/>
+            </w:tabs>
+            <w:rPr>
+              <w:rFonts w:asciiTheme="minorHAnsi" w:eastAsiaTheme="minorEastAsia" w:hAnsiTheme="minorHAnsi" w:cstheme="minorBidi"/>
+              <w:noProof/>
+              <w:kern w:val="2"/>
+              <w:sz w:val="24"/>
+              <w:lang w:val="en-IN" w:eastAsia="en-IN"/>
+              <w14:ligatures w14:val="standardContextual"/>
+            </w:rPr>
+          </w:pPr>
+          <w:hyperlink w:anchor="_Toc181035525" w:history="1">
+            <w:r>
+              <w:rPr>
+                <w:rStyle w:val="Hyperlink"/>
+                <w:noProof/>
+              </w:rPr>
+              <w:t xml:space="preserve">Combining CSS </w:t>
+            </w:r>
+            <w:r>
+              <w:rPr>
+                <w:rStyle w:val="Hyperlink"/>
+                <w:noProof/>
+              </w:rPr>
+              <w:t>S</w:t>
+            </w:r>
+            <w:r>
+              <w:rPr>
+                <w:rStyle w:val="Hyperlink"/>
+                <w:noProof/>
+              </w:rPr>
+              <w:t>electors</w:t>
+            </w:r>
+            <w:r>
+              <w:rPr>
+                <w:noProof/>
+                <w:webHidden/>
+              </w:rPr>
+              <w:tab/>
+            </w:r>
+            <w:r>
+              <w:rPr>
+                <w:noProof/>
+                <w:webHidden/>
+              </w:rPr>
+              <w:fldChar w:fldCharType="begin"/>
+            </w:r>
+            <w:r>
+              <w:rPr>
+                <w:noProof/>
+                <w:webHidden/>
+              </w:rPr>
+              <w:instrText xml:space="preserve"> PAGEREF _Toc181035525 \h </w:instrText>
+            </w:r>
+            <w:r>
+              <w:rPr>
+                <w:noProof/>
+                <w:webHidden/>
+              </w:rPr>
+            </w:r>
+            <w:r>
+              <w:rPr>
+                <w:noProof/>
+                <w:webHidden/>
+              </w:rPr>
+              <w:fldChar w:fldCharType="separate"/>
+            </w:r>
+            <w:r>
+              <w:rPr>
+                <w:noProof/>
+                <w:webHidden/>
+              </w:rPr>
+              <w:t>11</w:t>
+            </w:r>
+            <w:r>
+              <w:rPr>
+                <w:noProof/>
+                <w:webHidden/>
+              </w:rPr>
+              <w:fldChar w:fldCharType="end"/>
+            </w:r>
+          </w:hyperlink>
+        </w:p>
+        <w:p>
+          <w:pPr>
+            <w:pStyle w:val="TOC2"/>
+            <w:tabs>
+              <w:tab w:val="right" w:leader="dot" w:pos="9350"/>
+            </w:tabs>
+            <w:rPr>
+              <w:rFonts w:asciiTheme="minorHAnsi" w:eastAsiaTheme="minorEastAsia" w:hAnsiTheme="minorHAnsi" w:cstheme="minorBidi"/>
+              <w:noProof/>
+              <w:kern w:val="2"/>
+              <w:sz w:val="24"/>
+              <w:lang w:val="en-IN" w:eastAsia="en-IN"/>
+              <w14:ligatures w14:val="standardContextual"/>
+            </w:rPr>
+          </w:pPr>
+          <w:hyperlink w:anchor="_Toc181035526" w:history="1">
+            <w:r>
+              <w:rPr>
+                <w:rStyle w:val="Hyperlink"/>
+                <w:noProof/>
+              </w:rPr>
+              <w:t>CSS Positioning</w:t>
+            </w:r>
+            <w:r>
+              <w:rPr>
+                <w:noProof/>
+                <w:webHidden/>
+              </w:rPr>
+              <w:tab/>
+            </w:r>
+            <w:r>
+              <w:rPr>
+                <w:noProof/>
+                <w:webHidden/>
+              </w:rPr>
+              <w:fldChar w:fldCharType="begin"/>
+            </w:r>
+            <w:r>
+              <w:rPr>
+                <w:noProof/>
+                <w:webHidden/>
+              </w:rPr>
+              <w:instrText xml:space="preserve"> PAGEREF _Toc181035526 \h </w:instrText>
+            </w:r>
+            <w:r>
+              <w:rPr>
+                <w:noProof/>
+                <w:webHidden/>
+              </w:rPr>
+            </w:r>
+            <w:r>
+              <w:rPr>
+                <w:noProof/>
+                <w:webHidden/>
+              </w:rPr>
+              <w:fldChar w:fldCharType="separate"/>
+            </w:r>
+            <w:r>
+              <w:rPr>
+                <w:noProof/>
+                <w:webHidden/>
+              </w:rPr>
+              <w:t>13</w:t>
+            </w:r>
+            <w:r>
+              <w:rPr>
+                <w:noProof/>
+                <w:webHidden/>
+              </w:rPr>
+              <w:fldChar w:fldCharType="end"/>
+            </w:r>
+          </w:hyperlink>
+        </w:p>
+        <w:p>
+          <w:pPr>
+            <w:pStyle w:val="TOC3"/>
+            <w:tabs>
+              <w:tab w:val="right" w:leader="dot" w:pos="9350"/>
+            </w:tabs>
+            <w:rPr>
+              <w:rFonts w:asciiTheme="minorHAnsi" w:eastAsiaTheme="minorEastAsia" w:hAnsiTheme="minorHAnsi" w:cstheme="minorBidi"/>
+              <w:noProof/>
+              <w:kern w:val="2"/>
+              <w:sz w:val="24"/>
+              <w:lang w:val="en-IN" w:eastAsia="en-IN"/>
+              <w14:ligatures w14:val="standardContextual"/>
+            </w:rPr>
+          </w:pPr>
+          <w:hyperlink w:anchor="_Toc181035527" w:history="1">
+            <w:r>
+              <w:rPr>
+                <w:rStyle w:val="Hyperlink"/>
+                <w:noProof/>
+              </w:rPr>
+              <w:t>Static Positioning</w:t>
+            </w:r>
+            <w:r>
+              <w:rPr>
+                <w:noProof/>
+                <w:webHidden/>
+              </w:rPr>
+              <w:tab/>
+            </w:r>
+            <w:r>
+              <w:rPr>
+                <w:noProof/>
+                <w:webHidden/>
+              </w:rPr>
+              <w:fldChar w:fldCharType="begin"/>
+            </w:r>
+            <w:r>
+              <w:rPr>
+                <w:noProof/>
+                <w:webHidden/>
+              </w:rPr>
+              <w:instrText xml:space="preserve"> PAGEREF _Toc181035527 \h </w:instrText>
+            </w:r>
+            <w:r>
+              <w:rPr>
+                <w:noProof/>
+                <w:webHidden/>
+              </w:rPr>
+            </w:r>
+            <w:r>
+              <w:rPr>
+                <w:noProof/>
+                <w:webHidden/>
+              </w:rPr>
+              <w:fldChar w:fldCharType="separate"/>
+            </w:r>
+            <w:r>
+              <w:rPr>
+                <w:noProof/>
+                <w:webHidden/>
+              </w:rPr>
+              <w:t>13</w:t>
+            </w:r>
+            <w:r>
+              <w:rPr>
+                <w:noProof/>
+                <w:webHidden/>
+              </w:rPr>
+              <w:fldChar w:fldCharType="end"/>
+            </w:r>
+          </w:hyperlink>
+        </w:p>
+        <w:p>
+          <w:pPr>
+            <w:pStyle w:val="TOC3"/>
+            <w:tabs>
+              <w:tab w:val="right" w:leader="dot" w:pos="9350"/>
+            </w:tabs>
+            <w:rPr>
+              <w:rFonts w:asciiTheme="minorHAnsi" w:eastAsiaTheme="minorEastAsia" w:hAnsiTheme="minorHAnsi" w:cstheme="minorBidi"/>
+              <w:noProof/>
+              <w:kern w:val="2"/>
+              <w:sz w:val="24"/>
+              <w:lang w:val="en-IN" w:eastAsia="en-IN"/>
+              <w14:ligatures w14:val="standardContextual"/>
+            </w:rPr>
+          </w:pPr>
+          <w:hyperlink w:anchor="_Toc181035528" w:history="1">
+            <w:r>
+              <w:rPr>
+                <w:rStyle w:val="Hyperlink"/>
+                <w:noProof/>
+              </w:rPr>
+              <w:t>Relative Positioning</w:t>
+            </w:r>
+            <w:r>
+              <w:rPr>
+                <w:noProof/>
+                <w:webHidden/>
+              </w:rPr>
+              <w:tab/>
+            </w:r>
+            <w:r>
+              <w:rPr>
+                <w:noProof/>
+                <w:webHidden/>
+              </w:rPr>
+              <w:fldChar w:fldCharType="begin"/>
+            </w:r>
+            <w:r>
+              <w:rPr>
+                <w:noProof/>
+                <w:webHidden/>
+              </w:rPr>
+              <w:instrText xml:space="preserve"> PAGEREF _Toc181035528 \h </w:instrText>
+            </w:r>
+            <w:r>
+              <w:rPr>
+                <w:noProof/>
+                <w:webHidden/>
+              </w:rPr>
+            </w:r>
+            <w:r>
+              <w:rPr>
+                <w:noProof/>
+                <w:webHidden/>
+              </w:rPr>
+              <w:fldChar w:fldCharType="separate"/>
+            </w:r>
+            <w:r>
+              <w:rPr>
+                <w:noProof/>
+                <w:webHidden/>
+              </w:rPr>
+              <w:t>13</w:t>
+            </w:r>
+            <w:r>
+              <w:rPr>
+                <w:noProof/>
+                <w:webHidden/>
+              </w:rPr>
+              <w:fldChar w:fldCharType="end"/>
+            </w:r>
+          </w:hyperlink>
+        </w:p>
+        <w:p>
+          <w:pPr>
+            <w:pStyle w:val="TOC3"/>
+            <w:tabs>
+              <w:tab w:val="right" w:leader="dot" w:pos="9350"/>
+            </w:tabs>
+            <w:rPr>
+              <w:rFonts w:asciiTheme="minorHAnsi" w:eastAsiaTheme="minorEastAsia" w:hAnsiTheme="minorHAnsi" w:cstheme="minorBidi"/>
+              <w:noProof/>
+              <w:kern w:val="2"/>
+              <w:sz w:val="24"/>
+              <w:lang w:val="en-IN" w:eastAsia="en-IN"/>
+              <w14:ligatures w14:val="standardContextual"/>
+            </w:rPr>
+          </w:pPr>
+          <w:hyperlink w:anchor="_Toc181035529" w:history="1">
+            <w:r>
+              <w:rPr>
+                <w:rStyle w:val="Hyperlink"/>
+                <w:noProof/>
+              </w:rPr>
+              <w:t>Absolute positioning</w:t>
+            </w:r>
+            <w:r>
+              <w:rPr>
+                <w:noProof/>
+                <w:webHidden/>
+              </w:rPr>
+              <w:tab/>
+            </w:r>
+            <w:r>
+              <w:rPr>
+                <w:noProof/>
+                <w:webHidden/>
+              </w:rPr>
+              <w:fldChar w:fldCharType="begin"/>
+            </w:r>
+            <w:r>
+              <w:rPr>
+                <w:noProof/>
+                <w:webHidden/>
+              </w:rPr>
+              <w:instrText xml:space="preserve"> PAGEREF _Toc181035529 \h </w:instrText>
+            </w:r>
+            <w:r>
+              <w:rPr>
+                <w:noProof/>
+                <w:webHidden/>
+              </w:rPr>
+            </w:r>
+            <w:r>
+              <w:rPr>
+                <w:noProof/>
+                <w:webHidden/>
+              </w:rPr>
+              <w:fldChar w:fldCharType="separate"/>
+            </w:r>
+            <w:r>
+              <w:rPr>
+                <w:noProof/>
+                <w:webHidden/>
+              </w:rPr>
+              <w:t>14</w:t>
+            </w:r>
+            <w:r>
+              <w:rPr>
+                <w:noProof/>
+                <w:webHidden/>
+              </w:rPr>
+              <w:fldChar w:fldCharType="end"/>
+            </w:r>
+          </w:hyperlink>
+        </w:p>
+        <w:p>
+          <w:pPr>
+            <w:pStyle w:val="TOC3"/>
+            <w:tabs>
+              <w:tab w:val="right" w:leader="dot" w:pos="9350"/>
+            </w:tabs>
+            <w:rPr>
+              <w:rFonts w:asciiTheme="minorHAnsi" w:eastAsiaTheme="minorEastAsia" w:hAnsiTheme="minorHAnsi" w:cstheme="minorBidi"/>
+              <w:noProof/>
+              <w:kern w:val="2"/>
+              <w:sz w:val="24"/>
+              <w:lang w:val="en-IN" w:eastAsia="en-IN"/>
+              <w14:ligatures w14:val="standardContextual"/>
+            </w:rPr>
+          </w:pPr>
+          <w:hyperlink w:anchor="_Toc181035530" w:history="1">
+            <w:r>
+              <w:rPr>
+                <w:rStyle w:val="Hyperlink"/>
+                <w:noProof/>
+              </w:rPr>
+              <w:t>Fixed positioning</w:t>
+            </w:r>
+            <w:r>
+              <w:rPr>
+                <w:noProof/>
+                <w:webHidden/>
+              </w:rPr>
+              <w:tab/>
+            </w:r>
+            <w:r>
+              <w:rPr>
+                <w:noProof/>
+                <w:webHidden/>
+              </w:rPr>
+              <w:fldChar w:fldCharType="begin"/>
+            </w:r>
+            <w:r>
+              <w:rPr>
+                <w:noProof/>
+                <w:webHidden/>
+              </w:rPr>
+              <w:instrText xml:space="preserve"> PAGEREF _Toc181035530 \h </w:instrText>
+            </w:r>
+            <w:r>
+              <w:rPr>
+                <w:noProof/>
+                <w:webHidden/>
+              </w:rPr>
+            </w:r>
+            <w:r>
+              <w:rPr>
+                <w:noProof/>
+                <w:webHidden/>
+              </w:rPr>
+              <w:fldChar w:fldCharType="separate"/>
+            </w:r>
+            <w:r>
+              <w:rPr>
+                <w:noProof/>
+                <w:webHidden/>
+              </w:rPr>
+              <w:t>15</w:t>
+            </w:r>
+            <w:r>
+              <w:rPr>
+                <w:noProof/>
+                <w:webHidden/>
+              </w:rPr>
+              <w:fldChar w:fldCharType="end"/>
+            </w:r>
+          </w:hyperlink>
+        </w:p>
+        <w:p>
+          <w:pPr>
             <w:jc w:val="both"/>
           </w:pPr>
           <w:r>
@@ -1020,7 +1472,7 @@
       <w:pPr>
         <w:pStyle w:val="Heading1"/>
       </w:pPr>
-      <w:bookmarkStart w:id="1" w:name="_Toc180011791"/>
+      <w:bookmarkStart w:id="1" w:name="_Toc181035514"/>
       <w:bookmarkEnd w:id="0"/>
       <w:r>
         <w:lastRenderedPageBreak/>
@@ -1686,7 +2138,7 @@
       <w:pPr>
         <w:pStyle w:val="Heading2"/>
       </w:pPr>
-      <w:bookmarkStart w:id="2" w:name="_Toc180011792"/>
+      <w:bookmarkStart w:id="2" w:name="_Toc181035515"/>
       <w:r>
         <w:t>CSS Selector</w:t>
       </w:r>
@@ -2265,7 +2717,7 @@
           <w:noProof/>
         </w:rPr>
         <w:drawing>
-          <wp:anchor distT="0" distB="0" distL="114300" distR="114300" simplePos="0" relativeHeight="251676672" behindDoc="0" locked="0" layoutInCell="1" allowOverlap="1" wp14:anchorId="48484399" wp14:editId="4DA97BB1">
+          <wp:anchor distT="0" distB="0" distL="114300" distR="114300" simplePos="0" relativeHeight="251676672" behindDoc="0" locked="0" layoutInCell="1" allowOverlap="1" wp14:anchorId="48484399" wp14:editId="4989FF9F">
             <wp:simplePos x="0" y="0"/>
             <wp:positionH relativeFrom="column">
               <wp:posOffset>-160020</wp:posOffset>
@@ -2434,7 +2886,7 @@
       <w:pPr>
         <w:pStyle w:val="Heading2"/>
       </w:pPr>
-      <w:bookmarkStart w:id="3" w:name="_Toc180011793"/>
+      <w:bookmarkStart w:id="3" w:name="_Toc181035516"/>
       <w:r>
         <w:t>CSS Color</w:t>
       </w:r>
@@ -3274,7 +3726,7 @@
           <w:lang w:val="en-IN"/>
         </w:rPr>
       </w:pPr>
-      <w:bookmarkStart w:id="4" w:name="_Toc180011794"/>
+      <w:bookmarkStart w:id="4" w:name="_Toc181035517"/>
       <w:r>
         <w:rPr>
           <w:rFonts w:eastAsiaTheme="minorHAnsi"/>
@@ -4085,7 +4537,7 @@
           <w:lang w:val="en-IN"/>
         </w:rPr>
       </w:pPr>
-      <w:bookmarkStart w:id="5" w:name="_Toc180011795"/>
+      <w:bookmarkStart w:id="5" w:name="_Toc181035518"/>
       <w:r>
         <w:rPr>
           <w:rFonts w:eastAsiaTheme="minorHAnsi"/>
@@ -4467,7 +4919,7 @@
       <w:pPr>
         <w:pStyle w:val="Heading2"/>
       </w:pPr>
-      <w:bookmarkStart w:id="6" w:name="_Toc180011796"/>
+      <w:bookmarkStart w:id="6" w:name="_Toc181035519"/>
       <w:r>
         <w:lastRenderedPageBreak/>
         <w:t>The &lt;div&gt; element</w:t>
@@ -4605,7 +5057,7 @@
       <w:pPr>
         <w:pStyle w:val="Heading2"/>
       </w:pPr>
-      <w:bookmarkStart w:id="7" w:name="_Toc180011797"/>
+      <w:bookmarkStart w:id="7" w:name="_Toc181035520"/>
       <w:r>
         <w:t>CSS Cascade</w:t>
       </w:r>
@@ -4913,7 +5365,7 @@
           <w:numId w:val="62"/>
         </w:numPr>
       </w:pPr>
-      <w:bookmarkStart w:id="8" w:name="_Toc180011798"/>
+      <w:bookmarkStart w:id="8" w:name="_Toc181035521"/>
       <w:r>
         <w:lastRenderedPageBreak/>
         <w:t>Positing</w:t>
@@ -5044,7 +5496,7 @@
           <w:numId w:val="62"/>
         </w:numPr>
       </w:pPr>
-      <w:bookmarkStart w:id="9" w:name="_Toc180011799"/>
+      <w:bookmarkStart w:id="9" w:name="_Toc181035522"/>
       <w:r>
         <w:t>Specificity</w:t>
       </w:r>
@@ -5606,7 +6058,7 @@
           <w:rFonts w:eastAsiaTheme="minorHAnsi"/>
         </w:rPr>
       </w:pPr>
-      <w:bookmarkStart w:id="10" w:name="_Toc180011800"/>
+      <w:bookmarkStart w:id="10" w:name="_Toc181035523"/>
       <w:r>
         <w:t>Type</w:t>
       </w:r>
@@ -5902,7 +6354,7 @@
           <w:numId w:val="62"/>
         </w:numPr>
       </w:pPr>
-      <w:bookmarkStart w:id="11" w:name="_Toc180011801"/>
+      <w:bookmarkStart w:id="11" w:name="_Toc181035524"/>
       <w:r>
         <w:t>I</w:t>
       </w:r>
@@ -5991,7 +6443,7 @@
           <w:noProof/>
         </w:rPr>
         <w:drawing>
-          <wp:anchor distT="0" distB="0" distL="114300" distR="114300" simplePos="0" relativeHeight="251692032" behindDoc="0" locked="0" layoutInCell="1" allowOverlap="1" wp14:anchorId="1FE2CFF6" wp14:editId="43A4BA36">
+          <wp:anchor distT="0" distB="0" distL="114300" distR="114300" simplePos="0" relativeHeight="251692032" behindDoc="0" locked="0" layoutInCell="1" allowOverlap="1" wp14:anchorId="1FE2CFF6" wp14:editId="35D81C3F">
             <wp:simplePos x="0" y="0"/>
             <wp:positionH relativeFrom="margin">
               <wp:align>right</wp:align>
@@ -6059,16 +6511,16 @@
           <w:noProof/>
         </w:rPr>
         <w:drawing>
-          <wp:anchor distT="0" distB="0" distL="114300" distR="114300" simplePos="0" relativeHeight="251693056" behindDoc="0" locked="0" layoutInCell="1" allowOverlap="1" wp14:anchorId="6A83A89D" wp14:editId="20DE254B">
+          <wp:anchor distT="0" distB="0" distL="114300" distR="114300" simplePos="0" relativeHeight="251693056" behindDoc="0" locked="0" layoutInCell="1" allowOverlap="1" wp14:anchorId="6A83A89D" wp14:editId="4DEE4997">
             <wp:simplePos x="0" y="0"/>
             <wp:positionH relativeFrom="margin">
-              <wp:align>right</wp:align>
+              <wp:align>left</wp:align>
             </wp:positionH>
             <wp:positionV relativeFrom="paragraph">
-              <wp:posOffset>1272540</wp:posOffset>
+              <wp:posOffset>1242060</wp:posOffset>
             </wp:positionV>
-            <wp:extent cx="5943600" cy="4466590"/>
-            <wp:effectExtent l="0" t="0" r="0" b="0"/>
+            <wp:extent cx="5524500" cy="4151630"/>
+            <wp:effectExtent l="0" t="0" r="0" b="1270"/>
             <wp:wrapSquare wrapText="bothSides"/>
             <wp:docPr id="78955049" name="Picture 1" descr="A screenshot of a computer program&#10;&#10;Description automatically generated"/>
             <wp:cNvGraphicFramePr>
@@ -6082,7 +6534,7 @@
                     <pic:cNvPicPr/>
                   </pic:nvPicPr>
                   <pic:blipFill>
-                    <a:blip r:embed="rId33">
+                    <a:blip r:embed="rId33" cstate="print">
                       <a:extLst>
                         <a:ext uri="{28A0092B-C50C-407E-A947-70E740481C1C}">
                           <a14:useLocalDpi xmlns:a14="http://schemas.microsoft.com/office/drawing/2010/main" val="0"/>
@@ -6096,7 +6548,7 @@
                   <pic:spPr>
                     <a:xfrm>
                       <a:off x="0" y="0"/>
-                      <a:ext cx="5943600" cy="4466590"/>
+                      <a:ext cx="5524500" cy="4151630"/>
                     </a:xfrm>
                     <a:prstGeom prst="rect">
                       <a:avLst/>
@@ -6117,29 +6569,1887 @@
     </w:p>
     <w:p>
       <w:pPr>
-        <w:pStyle w:val="NoSpacing"/>
-      </w:pPr>
-    </w:p>
-    <w:p>
-      <w:pPr>
-        <w:pStyle w:val="NoSpacing"/>
-      </w:pPr>
-    </w:p>
-    <w:p>
-      <w:pPr>
-        <w:pStyle w:val="NoSpacing"/>
-      </w:pPr>
-    </w:p>
-    <w:p>
-      <w:pPr>
-        <w:pStyle w:val="NoSpacing"/>
-        <w:ind w:left="360"/>
-      </w:pPr>
-    </w:p>
-    <w:p>
-      <w:pPr>
-        <w:pStyle w:val="NoSpacing"/>
-        <w:ind w:left="360"/>
+        <w:pStyle w:val="Heading2"/>
+      </w:pPr>
+      <w:bookmarkStart w:id="12" w:name="_Toc181035525"/>
+      <w:r>
+        <w:t>Combining CSS Selectors</w:t>
+      </w:r>
+      <w:bookmarkEnd w:id="12"/>
+    </w:p>
+    <w:p>
+      <w:pPr>
+        <w:pStyle w:val="NoSpacing"/>
+        <w:numPr>
+          <w:ilvl w:val="0"/>
+          <w:numId w:val="67"/>
+        </w:numPr>
+      </w:pPr>
+      <w:r>
+        <w:rPr>
+          <w:noProof/>
+        </w:rPr>
+        <w:drawing>
+          <wp:anchor distT="0" distB="0" distL="114300" distR="114300" simplePos="0" relativeHeight="251695104" behindDoc="0" locked="0" layoutInCell="1" allowOverlap="1" wp14:anchorId="1BC306EE" wp14:editId="6F5B36E6">
+            <wp:simplePos x="0" y="0"/>
+            <wp:positionH relativeFrom="margin">
+              <wp:posOffset>-152400</wp:posOffset>
+            </wp:positionH>
+            <wp:positionV relativeFrom="paragraph">
+              <wp:posOffset>895350</wp:posOffset>
+            </wp:positionV>
+            <wp:extent cx="5921253" cy="914479"/>
+            <wp:effectExtent l="0" t="0" r="3810" b="0"/>
+            <wp:wrapSquare wrapText="bothSides"/>
+            <wp:docPr id="70456270" name="Picture 1"/>
+            <wp:cNvGraphicFramePr>
+              <a:graphicFrameLocks xmlns:a="http://schemas.openxmlformats.org/drawingml/2006/main" noChangeAspect="1"/>
+            </wp:cNvGraphicFramePr>
+            <a:graphic xmlns:a="http://schemas.openxmlformats.org/drawingml/2006/main">
+              <a:graphicData uri="http://schemas.openxmlformats.org/drawingml/2006/picture">
+                <pic:pic xmlns:pic="http://schemas.openxmlformats.org/drawingml/2006/picture">
+                  <pic:nvPicPr>
+                    <pic:cNvPr id="70456270" name=""/>
+                    <pic:cNvPicPr/>
+                  </pic:nvPicPr>
+                  <pic:blipFill>
+                    <a:blip r:embed="rId34">
+                      <a:extLst>
+                        <a:ext uri="{28A0092B-C50C-407E-A947-70E740481C1C}">
+                          <a14:useLocalDpi xmlns:a14="http://schemas.microsoft.com/office/drawing/2010/main" val="0"/>
+                        </a:ext>
+                      </a:extLst>
+                    </a:blip>
+                    <a:stretch>
+                      <a:fillRect/>
+                    </a:stretch>
+                  </pic:blipFill>
+                  <pic:spPr>
+                    <a:xfrm>
+                      <a:off x="0" y="0"/>
+                      <a:ext cx="5921253" cy="914479"/>
+                    </a:xfrm>
+                    <a:prstGeom prst="rect">
+                      <a:avLst/>
+                    </a:prstGeom>
+                  </pic:spPr>
+                </pic:pic>
+              </a:graphicData>
+            </a:graphic>
+            <wp14:sizeRelH relativeFrom="page">
+              <wp14:pctWidth>0</wp14:pctWidth>
+            </wp14:sizeRelH>
+            <wp14:sizeRelV relativeFrom="page">
+              <wp14:pctHeight>0</wp14:pctHeight>
+            </wp14:sizeRelV>
+          </wp:anchor>
+        </w:drawing>
+      </w:r>
+      <w:r>
+        <w:t xml:space="preserve">In the below example, we are targeting all the &lt;p&gt; elements. If we want to target only the &lt;p&gt; element which is inside the &lt;div&gt;, we have to give a class name or an id to and then we can target the inner &lt;p&gt; element. If we have lot elements like this, giving class name or an id </w:t>
+      </w:r>
+      <w:r>
+        <w:t>will clutter the HTML.</w:t>
+      </w:r>
+    </w:p>
+    <w:p>
+      <w:pPr>
+        <w:pStyle w:val="NoSpacing"/>
+        <w:numPr>
+          <w:ilvl w:val="0"/>
+          <w:numId w:val="67"/>
+        </w:numPr>
+      </w:pPr>
+      <w:r>
+        <w:lastRenderedPageBreak/>
+        <w:t>Instead, we can combine the selectors as shown below…</w:t>
+      </w:r>
+    </w:p>
+    <w:p>
+      <w:pPr>
+        <w:pStyle w:val="NoSpacing"/>
+      </w:pPr>
+      <w:r>
+        <w:rPr>
+          <w:noProof/>
+        </w:rPr>
+        <w:drawing>
+          <wp:anchor distT="0" distB="0" distL="114300" distR="114300" simplePos="0" relativeHeight="251696128" behindDoc="0" locked="0" layoutInCell="1" allowOverlap="1" wp14:anchorId="0C3CB306" wp14:editId="49B39F7A">
+            <wp:simplePos x="0" y="0"/>
+            <wp:positionH relativeFrom="margin">
+              <wp:align>left</wp:align>
+            </wp:positionH>
+            <wp:positionV relativeFrom="paragraph">
+              <wp:posOffset>170180</wp:posOffset>
+            </wp:positionV>
+            <wp:extent cx="5875020" cy="1470660"/>
+            <wp:effectExtent l="0" t="0" r="0" b="0"/>
+            <wp:wrapSquare wrapText="bothSides"/>
+            <wp:docPr id="770013332" name="Picture 1"/>
+            <wp:cNvGraphicFramePr>
+              <a:graphicFrameLocks xmlns:a="http://schemas.openxmlformats.org/drawingml/2006/main" noChangeAspect="1"/>
+            </wp:cNvGraphicFramePr>
+            <a:graphic xmlns:a="http://schemas.openxmlformats.org/drawingml/2006/main">
+              <a:graphicData uri="http://schemas.openxmlformats.org/drawingml/2006/picture">
+                <pic:pic xmlns:pic="http://schemas.openxmlformats.org/drawingml/2006/picture">
+                  <pic:nvPicPr>
+                    <pic:cNvPr id="770013332" name=""/>
+                    <pic:cNvPicPr/>
+                  </pic:nvPicPr>
+                  <pic:blipFill>
+                    <a:blip r:embed="rId35">
+                      <a:extLst>
+                        <a:ext uri="{28A0092B-C50C-407E-A947-70E740481C1C}">
+                          <a14:useLocalDpi xmlns:a14="http://schemas.microsoft.com/office/drawing/2010/main" val="0"/>
+                        </a:ext>
+                      </a:extLst>
+                    </a:blip>
+                    <a:stretch>
+                      <a:fillRect/>
+                    </a:stretch>
+                  </pic:blipFill>
+                  <pic:spPr>
+                    <a:xfrm>
+                      <a:off x="0" y="0"/>
+                      <a:ext cx="5875020" cy="1470660"/>
+                    </a:xfrm>
+                    <a:prstGeom prst="rect">
+                      <a:avLst/>
+                    </a:prstGeom>
+                  </pic:spPr>
+                </pic:pic>
+              </a:graphicData>
+            </a:graphic>
+            <wp14:sizeRelH relativeFrom="page">
+              <wp14:pctWidth>0</wp14:pctWidth>
+            </wp14:sizeRelH>
+            <wp14:sizeRelV relativeFrom="page">
+              <wp14:pctHeight>0</wp14:pctHeight>
+            </wp14:sizeRelV>
+          </wp:anchor>
+        </w:drawing>
+      </w:r>
+    </w:p>
+    <w:p>
+      <w:pPr>
+        <w:pStyle w:val="NoSpacing"/>
+        <w:numPr>
+          <w:ilvl w:val="0"/>
+          <w:numId w:val="68"/>
+        </w:numPr>
+      </w:pPr>
+      <w:r>
+        <w:t>There are different ways that we can combine CSS selectors</w:t>
+      </w:r>
+      <w:r>
+        <w:t xml:space="preserve"> with some rules.</w:t>
+      </w:r>
+    </w:p>
+    <w:p>
+      <w:pPr>
+        <w:pStyle w:val="NoSpacing"/>
+        <w:numPr>
+          <w:ilvl w:val="1"/>
+          <w:numId w:val="68"/>
+        </w:numPr>
+      </w:pPr>
+      <w:r>
+        <w:t xml:space="preserve">Group </w:t>
+      </w:r>
+    </w:p>
+    <w:p>
+      <w:pPr>
+        <w:pStyle w:val="NoSpacing"/>
+        <w:numPr>
+          <w:ilvl w:val="1"/>
+          <w:numId w:val="64"/>
+        </w:numPr>
+      </w:pPr>
+      <w:r>
+        <w:t>T</w:t>
+      </w:r>
+      <w:r>
+        <w:t>his is done using a comma.</w:t>
+      </w:r>
+    </w:p>
+    <w:p>
+      <w:pPr>
+        <w:pStyle w:val="NoSpacing"/>
+        <w:numPr>
+          <w:ilvl w:val="1"/>
+          <w:numId w:val="68"/>
+        </w:numPr>
+      </w:pPr>
+      <w:r>
+        <w:t xml:space="preserve">Child </w:t>
+      </w:r>
+    </w:p>
+    <w:p>
+      <w:pPr>
+        <w:pStyle w:val="NoSpacing"/>
+        <w:numPr>
+          <w:ilvl w:val="1"/>
+          <w:numId w:val="64"/>
+        </w:numPr>
+      </w:pPr>
+      <w:r>
+        <w:t xml:space="preserve">We can use </w:t>
+      </w:r>
+      <w:r>
+        <w:t>right angle bracket (&gt;) in order to select a child of another selector.</w:t>
+      </w:r>
+    </w:p>
+    <w:p>
+      <w:pPr>
+        <w:pStyle w:val="NoSpacing"/>
+        <w:numPr>
+          <w:ilvl w:val="1"/>
+          <w:numId w:val="68"/>
+        </w:numPr>
+      </w:pPr>
+      <w:r>
+        <w:t>D</w:t>
+      </w:r>
+      <w:r>
+        <w:t>escendant</w:t>
+      </w:r>
+    </w:p>
+    <w:p>
+      <w:pPr>
+        <w:pStyle w:val="NoSpacing"/>
+        <w:numPr>
+          <w:ilvl w:val="1"/>
+          <w:numId w:val="64"/>
+        </w:numPr>
+      </w:pPr>
+      <w:r>
+        <w:t xml:space="preserve">We use a space </w:t>
+      </w:r>
+      <w:r>
+        <w:t>between the two selectors</w:t>
+      </w:r>
+      <w:r>
+        <w:t xml:space="preserve">. </w:t>
+      </w:r>
+      <w:r>
+        <w:t>The descendant selector in CSS is used to select elements that are descendants of a specified element. A descendant can be any level of depth below the specified element, meaning it doesn't have to be a direct child.</w:t>
+      </w:r>
+    </w:p>
+    <w:p>
+      <w:pPr>
+        <w:pStyle w:val="NoSpacing"/>
+        <w:numPr>
+          <w:ilvl w:val="1"/>
+          <w:numId w:val="68"/>
+        </w:numPr>
+        <w:rPr>
+          <w:noProof/>
+        </w:rPr>
+      </w:pPr>
+      <w:r>
+        <w:t>C</w:t>
+      </w:r>
+      <w:r>
+        <w:t>haining</w:t>
+      </w:r>
+    </w:p>
+    <w:p>
+      <w:pPr>
+        <w:pStyle w:val="NoSpacing"/>
+        <w:numPr>
+          <w:ilvl w:val="1"/>
+          <w:numId w:val="64"/>
+        </w:numPr>
+        <w:rPr>
+          <w:noProof/>
+        </w:rPr>
+      </w:pPr>
+      <w:r>
+        <w:rPr>
+          <w:noProof/>
+        </w:rPr>
+        <w:t xml:space="preserve">Chaining </w:t>
+      </w:r>
+      <w:r>
+        <w:t>selectors</w:t>
+      </w:r>
+      <w:r>
+        <w:rPr>
+          <w:noProof/>
+        </w:rPr>
+        <w:t xml:space="preserve"> in CSS refers to combining multiple selectors without any spaces in between to apply styles to elements that match all of the specified conditions. This technique makes the selection criteria more specific.</w:t>
+      </w:r>
+    </w:p>
+    <w:p>
+      <w:pPr>
+        <w:pStyle w:val="NoSpacing"/>
+        <w:numPr>
+          <w:ilvl w:val="1"/>
+          <w:numId w:val="68"/>
+        </w:numPr>
+        <w:rPr>
+          <w:noProof/>
+        </w:rPr>
+      </w:pPr>
+      <w:r>
+        <w:rPr>
+          <w:noProof/>
+        </w:rPr>
+        <w:t>C</w:t>
+      </w:r>
+      <w:r>
+        <w:rPr>
+          <w:noProof/>
+        </w:rPr>
+        <w:t>ombining</w:t>
+      </w:r>
+      <w:r>
+        <w:rPr>
+          <w:noProof/>
+        </w:rPr>
+        <w:t xml:space="preserve"> Combiners</w:t>
+      </w:r>
+    </w:p>
+    <w:p>
+      <w:pPr>
+        <w:pStyle w:val="NoSpacing"/>
+        <w:numPr>
+          <w:ilvl w:val="1"/>
+          <w:numId w:val="64"/>
+        </w:numPr>
+        <w:rPr>
+          <w:noProof/>
+        </w:rPr>
+      </w:pPr>
+      <w:r>
+        <w:rPr>
+          <w:noProof/>
+        </w:rPr>
+        <w:drawing>
+          <wp:anchor distT="0" distB="0" distL="114300" distR="114300" simplePos="0" relativeHeight="251697152" behindDoc="0" locked="0" layoutInCell="1" allowOverlap="1" wp14:anchorId="591681C5" wp14:editId="6698BDA1">
+            <wp:simplePos x="0" y="0"/>
+            <wp:positionH relativeFrom="column">
+              <wp:posOffset>-518795</wp:posOffset>
+            </wp:positionH>
+            <wp:positionV relativeFrom="paragraph">
+              <wp:posOffset>327660</wp:posOffset>
+            </wp:positionV>
+            <wp:extent cx="6989445" cy="2773680"/>
+            <wp:effectExtent l="0" t="0" r="1905" b="7620"/>
+            <wp:wrapSquare wrapText="bothSides"/>
+            <wp:docPr id="605911172" name="Picture 1" descr="A diagram of a program&#10;&#10;Description automatically generated with medium confidence"/>
+            <wp:cNvGraphicFramePr>
+              <a:graphicFrameLocks xmlns:a="http://schemas.openxmlformats.org/drawingml/2006/main" noChangeAspect="1"/>
+            </wp:cNvGraphicFramePr>
+            <a:graphic xmlns:a="http://schemas.openxmlformats.org/drawingml/2006/main">
+              <a:graphicData uri="http://schemas.openxmlformats.org/drawingml/2006/picture">
+                <pic:pic xmlns:pic="http://schemas.openxmlformats.org/drawingml/2006/picture">
+                  <pic:nvPicPr>
+                    <pic:cNvPr id="605911172" name="Picture 1" descr="A diagram of a program&#10;&#10;Description automatically generated with medium confidence"/>
+                    <pic:cNvPicPr/>
+                  </pic:nvPicPr>
+                  <pic:blipFill>
+                    <a:blip r:embed="rId36">
+                      <a:extLst>
+                        <a:ext uri="{28A0092B-C50C-407E-A947-70E740481C1C}">
+                          <a14:useLocalDpi xmlns:a14="http://schemas.microsoft.com/office/drawing/2010/main" val="0"/>
+                        </a:ext>
+                      </a:extLst>
+                    </a:blip>
+                    <a:stretch>
+                      <a:fillRect/>
+                    </a:stretch>
+                  </pic:blipFill>
+                  <pic:spPr>
+                    <a:xfrm>
+                      <a:off x="0" y="0"/>
+                      <a:ext cx="6989445" cy="2773680"/>
+                    </a:xfrm>
+                    <a:prstGeom prst="rect">
+                      <a:avLst/>
+                    </a:prstGeom>
+                  </pic:spPr>
+                </pic:pic>
+              </a:graphicData>
+            </a:graphic>
+            <wp14:sizeRelH relativeFrom="page">
+              <wp14:pctWidth>0</wp14:pctWidth>
+            </wp14:sizeRelH>
+            <wp14:sizeRelV relativeFrom="page">
+              <wp14:pctHeight>0</wp14:pctHeight>
+            </wp14:sizeRelV>
+          </wp:anchor>
+        </w:drawing>
+      </w:r>
+      <w:r>
+        <w:rPr>
+          <w:noProof/>
+        </w:rPr>
+        <w:t>W</w:t>
+      </w:r>
+      <w:r>
+        <w:rPr>
+          <w:noProof/>
+        </w:rPr>
+        <w:t xml:space="preserve">e can </w:t>
+      </w:r>
+      <w:r>
+        <w:t>also</w:t>
+      </w:r>
+      <w:r>
+        <w:rPr>
+          <w:noProof/>
+        </w:rPr>
+        <w:t xml:space="preserve"> combine these different combinations together.</w:t>
+      </w:r>
+    </w:p>
+    <w:p>
+      <w:pPr>
+        <w:pStyle w:val="NoSpacing"/>
+        <w:rPr>
+          <w:noProof/>
+        </w:rPr>
+      </w:pPr>
+    </w:p>
+    <w:p>
+      <w:pPr>
+        <w:pStyle w:val="Heading2"/>
+        <w:rPr>
+          <w:noProof/>
+        </w:rPr>
+      </w:pPr>
+      <w:bookmarkStart w:id="13" w:name="_Toc181035526"/>
+      <w:r>
+        <w:rPr>
+          <w:noProof/>
+        </w:rPr>
+        <w:lastRenderedPageBreak/>
+        <w:t>CSS Positioning</w:t>
+      </w:r>
+      <w:bookmarkEnd w:id="13"/>
+    </w:p>
+    <w:p>
+      <w:pPr>
+        <w:pStyle w:val="NoSpacing"/>
+        <w:numPr>
+          <w:ilvl w:val="0"/>
+          <w:numId w:val="68"/>
+        </w:numPr>
+        <w:rPr>
+          <w:noProof/>
+        </w:rPr>
+      </w:pPr>
+      <w:r>
+        <w:rPr>
+          <w:noProof/>
+        </w:rPr>
+        <w:t xml:space="preserve">We will see something </w:t>
+      </w:r>
+      <w:r>
+        <w:rPr>
+          <w:noProof/>
+        </w:rPr>
+        <w:t>related to the positioning of elements on screen</w:t>
+      </w:r>
+      <w:r>
+        <w:rPr>
+          <w:noProof/>
+        </w:rPr>
+        <w:t>.</w:t>
+      </w:r>
+    </w:p>
+    <w:p>
+      <w:pPr>
+        <w:pStyle w:val="NoSpacing"/>
+        <w:numPr>
+          <w:ilvl w:val="0"/>
+          <w:numId w:val="68"/>
+        </w:numPr>
+        <w:rPr>
+          <w:noProof/>
+        </w:rPr>
+      </w:pPr>
+      <w:r>
+        <w:rPr>
+          <w:noProof/>
+        </w:rPr>
+        <w:t>T</w:t>
+      </w:r>
+      <w:r>
+        <w:rPr>
+          <w:noProof/>
+        </w:rPr>
+        <w:t>here are four different types</w:t>
+      </w:r>
+      <w:r>
+        <w:rPr>
+          <w:noProof/>
+        </w:rPr>
+        <w:t xml:space="preserve"> of positioning.</w:t>
+      </w:r>
+    </w:p>
+    <w:p>
+      <w:pPr>
+        <w:pStyle w:val="NoSpacing"/>
+        <w:numPr>
+          <w:ilvl w:val="0"/>
+          <w:numId w:val="69"/>
+        </w:numPr>
+      </w:pPr>
+      <w:r>
+        <w:rPr>
+          <w:noProof/>
+        </w:rPr>
+        <w:drawing>
+          <wp:anchor distT="0" distB="0" distL="114300" distR="114300" simplePos="0" relativeHeight="251698176" behindDoc="0" locked="0" layoutInCell="1" allowOverlap="1" wp14:anchorId="762D5728" wp14:editId="62C7303E">
+            <wp:simplePos x="0" y="0"/>
+            <wp:positionH relativeFrom="column">
+              <wp:posOffset>1523481</wp:posOffset>
+            </wp:positionH>
+            <wp:positionV relativeFrom="paragraph">
+              <wp:posOffset>51839</wp:posOffset>
+            </wp:positionV>
+            <wp:extent cx="4696460" cy="1384935"/>
+            <wp:effectExtent l="0" t="0" r="8890" b="5715"/>
+            <wp:wrapSquare wrapText="bothSides"/>
+            <wp:docPr id="906938721" name="Picture 1" descr="A white rectangular object with black text&#10;&#10;Description automatically generated"/>
+            <wp:cNvGraphicFramePr>
+              <a:graphicFrameLocks xmlns:a="http://schemas.openxmlformats.org/drawingml/2006/main" noChangeAspect="1"/>
+            </wp:cNvGraphicFramePr>
+            <a:graphic xmlns:a="http://schemas.openxmlformats.org/drawingml/2006/main">
+              <a:graphicData uri="http://schemas.openxmlformats.org/drawingml/2006/picture">
+                <pic:pic xmlns:pic="http://schemas.openxmlformats.org/drawingml/2006/picture">
+                  <pic:nvPicPr>
+                    <pic:cNvPr id="906938721" name="Picture 1" descr="A white rectangular object with black text&#10;&#10;Description automatically generated"/>
+                    <pic:cNvPicPr/>
+                  </pic:nvPicPr>
+                  <pic:blipFill>
+                    <a:blip r:embed="rId37">
+                      <a:extLst>
+                        <a:ext uri="{28A0092B-C50C-407E-A947-70E740481C1C}">
+                          <a14:useLocalDpi xmlns:a14="http://schemas.microsoft.com/office/drawing/2010/main" val="0"/>
+                        </a:ext>
+                      </a:extLst>
+                    </a:blip>
+                    <a:stretch>
+                      <a:fillRect/>
+                    </a:stretch>
+                  </pic:blipFill>
+                  <pic:spPr>
+                    <a:xfrm>
+                      <a:off x="0" y="0"/>
+                      <a:ext cx="4696460" cy="1384935"/>
+                    </a:xfrm>
+                    <a:prstGeom prst="rect">
+                      <a:avLst/>
+                    </a:prstGeom>
+                  </pic:spPr>
+                </pic:pic>
+              </a:graphicData>
+            </a:graphic>
+            <wp14:sizeRelH relativeFrom="page">
+              <wp14:pctWidth>0</wp14:pctWidth>
+            </wp14:sizeRelH>
+            <wp14:sizeRelV relativeFrom="page">
+              <wp14:pctHeight>0</wp14:pctHeight>
+            </wp14:sizeRelV>
+          </wp:anchor>
+        </w:drawing>
+      </w:r>
+      <w:r>
+        <w:t>Static</w:t>
+      </w:r>
+    </w:p>
+    <w:p>
+      <w:pPr>
+        <w:pStyle w:val="NoSpacing"/>
+        <w:numPr>
+          <w:ilvl w:val="0"/>
+          <w:numId w:val="69"/>
+        </w:numPr>
+      </w:pPr>
+      <w:r>
+        <w:t>Relative</w:t>
+      </w:r>
+    </w:p>
+    <w:p>
+      <w:pPr>
+        <w:pStyle w:val="NoSpacing"/>
+        <w:numPr>
+          <w:ilvl w:val="0"/>
+          <w:numId w:val="69"/>
+        </w:numPr>
+      </w:pPr>
+      <w:r>
+        <w:t>Absolute</w:t>
+      </w:r>
+    </w:p>
+    <w:p>
+      <w:pPr>
+        <w:pStyle w:val="NoSpacing"/>
+        <w:numPr>
+          <w:ilvl w:val="0"/>
+          <w:numId w:val="69"/>
+        </w:numPr>
+      </w:pPr>
+      <w:r>
+        <w:t>Fixed</w:t>
+      </w:r>
+    </w:p>
+    <w:p>
+      <w:pPr>
+        <w:pStyle w:val="NoSpacing"/>
+      </w:pPr>
+    </w:p>
+    <w:p>
+      <w:pPr>
+        <w:pStyle w:val="NoSpacing"/>
+      </w:pPr>
+    </w:p>
+    <w:p>
+      <w:pPr>
+        <w:pStyle w:val="NoSpacing"/>
+      </w:pPr>
+    </w:p>
+    <w:p>
+      <w:pPr>
+        <w:pStyle w:val="Heading3"/>
+      </w:pPr>
+      <w:bookmarkStart w:id="14" w:name="_Toc181035527"/>
+      <w:r>
+        <w:t>Static Positioning</w:t>
+      </w:r>
+      <w:bookmarkEnd w:id="14"/>
+    </w:p>
+    <w:p>
+      <w:pPr>
+        <w:pStyle w:val="NoSpacing"/>
+        <w:numPr>
+          <w:ilvl w:val="0"/>
+          <w:numId w:val="70"/>
+        </w:numPr>
+      </w:pPr>
+      <w:r>
+        <w:t xml:space="preserve">This is actually the </w:t>
+      </w:r>
+      <w:r>
+        <w:rPr>
+          <w:b/>
+          <w:bCs/>
+        </w:rPr>
+        <w:t>HTML default</w:t>
+      </w:r>
+      <w:r>
+        <w:t xml:space="preserve">. </w:t>
+      </w:r>
+    </w:p>
+    <w:p>
+      <w:pPr>
+        <w:pStyle w:val="NoSpacing"/>
+        <w:numPr>
+          <w:ilvl w:val="0"/>
+          <w:numId w:val="70"/>
+        </w:numPr>
+      </w:pPr>
+      <w:r>
+        <w:t>As soon as you insert any piece of HTML by default, they're going to have this particular positioning applied to them.</w:t>
+      </w:r>
+    </w:p>
+    <w:p>
+      <w:pPr>
+        <w:pStyle w:val="NoSpacing"/>
+        <w:numPr>
+          <w:ilvl w:val="0"/>
+          <w:numId w:val="70"/>
+        </w:numPr>
+      </w:pPr>
+      <w:r>
+        <w:t>It means that elements are placed in their normal flow, one after the other, according to their HTML structure.</w:t>
+      </w:r>
+    </w:p>
+    <w:p>
+      <w:pPr>
+        <w:pStyle w:val="NoSpacing"/>
+        <w:rPr>
+          <w:noProof/>
+        </w:rPr>
+      </w:pPr>
+      <w:r>
+        <w:drawing>
+          <wp:anchor distT="0" distB="0" distL="114300" distR="114300" simplePos="0" relativeHeight="251699200" behindDoc="0" locked="0" layoutInCell="1" allowOverlap="1" wp14:anchorId="35E0E295" wp14:editId="5A8EBF72">
+            <wp:simplePos x="0" y="0"/>
+            <wp:positionH relativeFrom="column">
+              <wp:posOffset>3525982</wp:posOffset>
+            </wp:positionH>
+            <wp:positionV relativeFrom="paragraph">
+              <wp:posOffset>123132</wp:posOffset>
+            </wp:positionV>
+            <wp:extent cx="2926334" cy="1783235"/>
+            <wp:effectExtent l="0" t="0" r="7620" b="7620"/>
+            <wp:wrapSquare wrapText="bothSides"/>
+            <wp:docPr id="1939174329" name="Picture 1" descr="A close-up of a sign&#10;&#10;Description automatically generated"/>
+            <wp:cNvGraphicFramePr>
+              <a:graphicFrameLocks xmlns:a="http://schemas.openxmlformats.org/drawingml/2006/main" noChangeAspect="1"/>
+            </wp:cNvGraphicFramePr>
+            <a:graphic xmlns:a="http://schemas.openxmlformats.org/drawingml/2006/main">
+              <a:graphicData uri="http://schemas.openxmlformats.org/drawingml/2006/picture">
+                <pic:pic xmlns:pic="http://schemas.openxmlformats.org/drawingml/2006/picture">
+                  <pic:nvPicPr>
+                    <pic:cNvPr id="1939174329" name="Picture 1" descr="A close-up of a sign&#10;&#10;Description automatically generated"/>
+                    <pic:cNvPicPr/>
+                  </pic:nvPicPr>
+                  <pic:blipFill>
+                    <a:blip r:embed="rId38">
+                      <a:extLst>
+                        <a:ext uri="{28A0092B-C50C-407E-A947-70E740481C1C}">
+                          <a14:useLocalDpi xmlns:a14="http://schemas.microsoft.com/office/drawing/2010/main" val="0"/>
+                        </a:ext>
+                      </a:extLst>
+                    </a:blip>
+                    <a:stretch>
+                      <a:fillRect/>
+                    </a:stretch>
+                  </pic:blipFill>
+                  <pic:spPr>
+                    <a:xfrm>
+                      <a:off x="0" y="0"/>
+                      <a:ext cx="2926334" cy="1783235"/>
+                    </a:xfrm>
+                    <a:prstGeom prst="rect">
+                      <a:avLst/>
+                    </a:prstGeom>
+                  </pic:spPr>
+                </pic:pic>
+              </a:graphicData>
+            </a:graphic>
+            <wp14:sizeRelH relativeFrom="page">
+              <wp14:pctWidth>0</wp14:pctWidth>
+            </wp14:sizeRelH>
+            <wp14:sizeRelV relativeFrom="page">
+              <wp14:pctHeight>0</wp14:pctHeight>
+            </wp14:sizeRelV>
+          </wp:anchor>
+        </w:drawing>
+      </w:r>
+    </w:p>
+    <w:p>
+      <w:pPr>
+        <w:pStyle w:val="Heading3"/>
+        <w:rPr>
+          <w:noProof/>
+        </w:rPr>
+      </w:pPr>
+      <w:bookmarkStart w:id="15" w:name="_Toc181035528"/>
+      <w:r>
+        <w:rPr>
+          <w:noProof/>
+        </w:rPr>
+        <w:t>Relative Positioning</w:t>
+      </w:r>
+      <w:bookmarkEnd w:id="15"/>
+    </w:p>
+    <w:p>
+      <w:pPr>
+        <w:pStyle w:val="NoSpacing"/>
+        <w:numPr>
+          <w:ilvl w:val="0"/>
+          <w:numId w:val="71"/>
+        </w:numPr>
+      </w:pPr>
+      <w:r>
+        <w:t>P</w:t>
+      </w:r>
+      <w:r>
+        <w:t>ositioning an element in relation to its normal position in the document flow.</w:t>
+      </w:r>
+    </w:p>
+    <w:p>
+      <w:pPr>
+        <w:pStyle w:val="NoSpacing"/>
+        <w:numPr>
+          <w:ilvl w:val="0"/>
+          <w:numId w:val="71"/>
+        </w:numPr>
+      </w:pPr>
+      <w:r>
+        <w:t xml:space="preserve">The </w:t>
+      </w:r>
+      <w:r>
+        <w:t xml:space="preserve">relative positioning, basically takes that original position and </w:t>
+      </w:r>
+      <w:r>
+        <w:t xml:space="preserve">we </w:t>
+      </w:r>
+      <w:r>
+        <w:t>can apply some changes to</w:t>
+      </w:r>
+      <w:r>
+        <w:t xml:space="preserve"> it s</w:t>
+      </w:r>
+      <w:r>
+        <w:t xml:space="preserve">o </w:t>
+      </w:r>
+      <w:r>
+        <w:t xml:space="preserve">we </w:t>
+      </w:r>
+      <w:r>
+        <w:t>can move it relative to where it should be.</w:t>
+      </w:r>
+    </w:p>
+    <w:p>
+      <w:pPr>
+        <w:pStyle w:val="NoSpacing"/>
+      </w:pPr>
+    </w:p>
+    <w:p>
+      <w:pPr>
+        <w:pStyle w:val="NoSpacing"/>
+      </w:pPr>
+    </w:p>
+    <w:p>
+      <w:pPr>
+        <w:pStyle w:val="NoSpacing"/>
+        <w:rPr>
+          <w:noProof/>
+        </w:rPr>
+      </w:pPr>
+    </w:p>
+    <w:p>
+      <w:pPr>
+        <w:pStyle w:val="NoSpacing"/>
+        <w:rPr>
+          <w:noProof/>
+        </w:rPr>
+      </w:pPr>
+      <w:r>
+        <w:rPr>
+          <w:noProof/>
+        </w:rPr>
+        <w:drawing>
+          <wp:anchor distT="0" distB="0" distL="114300" distR="114300" simplePos="0" relativeHeight="251700224" behindDoc="0" locked="0" layoutInCell="1" allowOverlap="1" wp14:anchorId="03774B30" wp14:editId="269B4A49">
+            <wp:simplePos x="0" y="0"/>
+            <wp:positionH relativeFrom="margin">
+              <wp:align>center</wp:align>
+            </wp:positionH>
+            <wp:positionV relativeFrom="paragraph">
+              <wp:posOffset>7100</wp:posOffset>
+            </wp:positionV>
+            <wp:extent cx="4705350" cy="2943860"/>
+            <wp:effectExtent l="0" t="0" r="0" b="8890"/>
+            <wp:wrapSquare wrapText="bothSides"/>
+            <wp:docPr id="193213048" name="Picture 1" descr="A screenshot of a computer screen"/>
+            <wp:cNvGraphicFramePr>
+              <a:graphicFrameLocks xmlns:a="http://schemas.openxmlformats.org/drawingml/2006/main" noChangeAspect="1"/>
+            </wp:cNvGraphicFramePr>
+            <a:graphic xmlns:a="http://schemas.openxmlformats.org/drawingml/2006/main">
+              <a:graphicData uri="http://schemas.openxmlformats.org/drawingml/2006/picture">
+                <pic:pic xmlns:pic="http://schemas.openxmlformats.org/drawingml/2006/picture">
+                  <pic:nvPicPr>
+                    <pic:cNvPr id="193213048" name="Picture 1" descr="A screenshot of a computer screen"/>
+                    <pic:cNvPicPr/>
+                  </pic:nvPicPr>
+                  <pic:blipFill>
+                    <a:blip r:embed="rId39">
+                      <a:extLst>
+                        <a:ext uri="{28A0092B-C50C-407E-A947-70E740481C1C}">
+                          <a14:useLocalDpi xmlns:a14="http://schemas.microsoft.com/office/drawing/2010/main" val="0"/>
+                        </a:ext>
+                      </a:extLst>
+                    </a:blip>
+                    <a:stretch>
+                      <a:fillRect/>
+                    </a:stretch>
+                  </pic:blipFill>
+                  <pic:spPr>
+                    <a:xfrm>
+                      <a:off x="0" y="0"/>
+                      <a:ext cx="4705350" cy="2943860"/>
+                    </a:xfrm>
+                    <a:prstGeom prst="rect">
+                      <a:avLst/>
+                    </a:prstGeom>
+                  </pic:spPr>
+                </pic:pic>
+              </a:graphicData>
+            </a:graphic>
+            <wp14:sizeRelH relativeFrom="page">
+              <wp14:pctWidth>0</wp14:pctWidth>
+            </wp14:sizeRelH>
+            <wp14:sizeRelV relativeFrom="page">
+              <wp14:pctHeight>0</wp14:pctHeight>
+            </wp14:sizeRelV>
+          </wp:anchor>
+        </w:drawing>
+      </w:r>
+    </w:p>
+    <w:p>
+      <w:pPr>
+        <w:pStyle w:val="NoSpacing"/>
+        <w:rPr>
+          <w:noProof/>
+        </w:rPr>
+      </w:pPr>
+    </w:p>
+    <w:p>
+      <w:pPr>
+        <w:pStyle w:val="NoSpacing"/>
+        <w:rPr>
+          <w:noProof/>
+        </w:rPr>
+      </w:pPr>
+    </w:p>
+    <w:p>
+      <w:pPr>
+        <w:pStyle w:val="NoSpacing"/>
+        <w:rPr>
+          <w:noProof/>
+        </w:rPr>
+      </w:pPr>
+    </w:p>
+    <w:p>
+      <w:pPr>
+        <w:pStyle w:val="NoSpacing"/>
+        <w:rPr>
+          <w:noProof/>
+        </w:rPr>
+      </w:pPr>
+    </w:p>
+    <w:p>
+      <w:pPr>
+        <w:pStyle w:val="NoSpacing"/>
+        <w:rPr>
+          <w:noProof/>
+        </w:rPr>
+      </w:pPr>
+    </w:p>
+    <w:p>
+      <w:pPr>
+        <w:pStyle w:val="NoSpacing"/>
+        <w:rPr>
+          <w:noProof/>
+        </w:rPr>
+      </w:pPr>
+    </w:p>
+    <w:p>
+      <w:pPr>
+        <w:pStyle w:val="NoSpacing"/>
+        <w:rPr>
+          <w:noProof/>
+        </w:rPr>
+      </w:pPr>
+    </w:p>
+    <w:p>
+      <w:pPr>
+        <w:pStyle w:val="NoSpacing"/>
+        <w:rPr>
+          <w:noProof/>
+        </w:rPr>
+      </w:pPr>
+    </w:p>
+    <w:p>
+      <w:pPr>
+        <w:pStyle w:val="NoSpacing"/>
+        <w:rPr>
+          <w:noProof/>
+        </w:rPr>
+      </w:pPr>
+    </w:p>
+    <w:p>
+      <w:pPr>
+        <w:pStyle w:val="NoSpacing"/>
+        <w:rPr>
+          <w:noProof/>
+        </w:rPr>
+      </w:pPr>
+    </w:p>
+    <w:p>
+      <w:pPr>
+        <w:pStyle w:val="NoSpacing"/>
+        <w:rPr>
+          <w:noProof/>
+        </w:rPr>
+      </w:pPr>
+    </w:p>
+    <w:p>
+      <w:pPr>
+        <w:pStyle w:val="NoSpacing"/>
+        <w:rPr>
+          <w:noProof/>
+        </w:rPr>
+      </w:pPr>
+    </w:p>
+    <w:p>
+      <w:pPr>
+        <w:pStyle w:val="NoSpacing"/>
+        <w:rPr>
+          <w:noProof/>
+        </w:rPr>
+      </w:pPr>
+    </w:p>
+    <w:p>
+      <w:pPr>
+        <w:pStyle w:val="Heading3"/>
+        <w:rPr>
+          <w:noProof/>
+        </w:rPr>
+      </w:pPr>
+      <w:bookmarkStart w:id="16" w:name="_Toc181035529"/>
+      <w:r>
+        <w:rPr>
+          <w:noProof/>
+        </w:rPr>
+        <w:lastRenderedPageBreak/>
+        <w:t>Absolute positioning</w:t>
+      </w:r>
+      <w:bookmarkEnd w:id="16"/>
+    </w:p>
+    <w:p>
+      <w:pPr>
+        <w:pStyle w:val="NoSpacing"/>
+        <w:numPr>
+          <w:ilvl w:val="0"/>
+          <w:numId w:val="72"/>
+        </w:numPr>
+      </w:pPr>
+      <w:r>
+        <w:t>P</w:t>
+      </w:r>
+      <w:r>
+        <w:t>osition relative to the nearest positioned</w:t>
+      </w:r>
+      <w:r>
+        <w:t xml:space="preserve"> </w:t>
+      </w:r>
+      <w:r>
+        <w:t>ancestor</w:t>
+      </w:r>
+      <w:r>
+        <w:t xml:space="preserve"> or </w:t>
+      </w:r>
+      <w:r>
+        <w:t xml:space="preserve">positioned relative to the top left corner of the </w:t>
+      </w:r>
+      <w:r>
+        <w:rPr>
+          <w:b/>
+          <w:bCs/>
+        </w:rPr>
+        <w:t>web page</w:t>
+      </w:r>
+      <w:r>
+        <w:t>.</w:t>
+      </w:r>
+    </w:p>
+    <w:p>
+      <w:pPr>
+        <w:pStyle w:val="NoSpacing"/>
+        <w:rPr>
+          <w:noProof/>
+        </w:rPr>
+      </w:pPr>
+      <w:r>
+        <w:rPr>
+          <w:noProof/>
+        </w:rPr>
+        <w:drawing>
+          <wp:anchor distT="0" distB="0" distL="114300" distR="114300" simplePos="0" relativeHeight="251701248" behindDoc="0" locked="0" layoutInCell="1" allowOverlap="1" wp14:anchorId="1F52358F" wp14:editId="4FDF03BE">
+            <wp:simplePos x="0" y="0"/>
+            <wp:positionH relativeFrom="margin">
+              <wp:posOffset>-1328</wp:posOffset>
+            </wp:positionH>
+            <wp:positionV relativeFrom="paragraph">
+              <wp:posOffset>2630343</wp:posOffset>
+            </wp:positionV>
+            <wp:extent cx="5943600" cy="1793875"/>
+            <wp:effectExtent l="0" t="0" r="0" b="0"/>
+            <wp:wrapSquare wrapText="bothSides"/>
+            <wp:docPr id="322749832" name="Picture 1" descr="A blue and white screen with a green and black text&#10;&#10;Description automatically generated"/>
+            <wp:cNvGraphicFramePr>
+              <a:graphicFrameLocks xmlns:a="http://schemas.openxmlformats.org/drawingml/2006/main" noChangeAspect="1"/>
+            </wp:cNvGraphicFramePr>
+            <a:graphic xmlns:a="http://schemas.openxmlformats.org/drawingml/2006/main">
+              <a:graphicData uri="http://schemas.openxmlformats.org/drawingml/2006/picture">
+                <pic:pic xmlns:pic="http://schemas.openxmlformats.org/drawingml/2006/picture">
+                  <pic:nvPicPr>
+                    <pic:cNvPr id="322749832" name="Picture 1" descr="A blue and white screen with a green and black text&#10;&#10;Description automatically generated"/>
+                    <pic:cNvPicPr/>
+                  </pic:nvPicPr>
+                  <pic:blipFill>
+                    <a:blip r:embed="rId40" cstate="print">
+                      <a:extLst>
+                        <a:ext uri="{28A0092B-C50C-407E-A947-70E740481C1C}">
+                          <a14:useLocalDpi xmlns:a14="http://schemas.microsoft.com/office/drawing/2010/main" val="0"/>
+                        </a:ext>
+                      </a:extLst>
+                    </a:blip>
+                    <a:stretch>
+                      <a:fillRect/>
+                    </a:stretch>
+                  </pic:blipFill>
+                  <pic:spPr>
+                    <a:xfrm>
+                      <a:off x="0" y="0"/>
+                      <a:ext cx="5943600" cy="1793875"/>
+                    </a:xfrm>
+                    <a:prstGeom prst="rect">
+                      <a:avLst/>
+                    </a:prstGeom>
+                  </pic:spPr>
+                </pic:pic>
+              </a:graphicData>
+            </a:graphic>
+            <wp14:sizeRelH relativeFrom="page">
+              <wp14:pctWidth>0</wp14:pctWidth>
+            </wp14:sizeRelH>
+            <wp14:sizeRelV relativeFrom="page">
+              <wp14:pctHeight>0</wp14:pctHeight>
+            </wp14:sizeRelV>
+          </wp:anchor>
+        </w:drawing>
+      </w:r>
+      <w:r>
+        <w:rPr>
+          <w:noProof/>
+        </w:rPr>
+        <w:drawing>
+          <wp:anchor distT="0" distB="0" distL="114300" distR="114300" simplePos="0" relativeHeight="251703296" behindDoc="0" locked="0" layoutInCell="1" allowOverlap="1" wp14:anchorId="7FC060A1" wp14:editId="2DB1FE35">
+            <wp:simplePos x="0" y="0"/>
+            <wp:positionH relativeFrom="margin">
+              <wp:align>right</wp:align>
+            </wp:positionH>
+            <wp:positionV relativeFrom="paragraph">
+              <wp:posOffset>84455</wp:posOffset>
+            </wp:positionV>
+            <wp:extent cx="5943600" cy="2174875"/>
+            <wp:effectExtent l="0" t="0" r="0" b="0"/>
+            <wp:wrapSquare wrapText="bothSides"/>
+            <wp:docPr id="1029854225" name="Picture 1" descr="A screenshot of a computer&#10;&#10;Description automatically generated"/>
+            <wp:cNvGraphicFramePr>
+              <a:graphicFrameLocks xmlns:a="http://schemas.openxmlformats.org/drawingml/2006/main" noChangeAspect="1"/>
+            </wp:cNvGraphicFramePr>
+            <a:graphic xmlns:a="http://schemas.openxmlformats.org/drawingml/2006/main">
+              <a:graphicData uri="http://schemas.openxmlformats.org/drawingml/2006/picture">
+                <pic:pic xmlns:pic="http://schemas.openxmlformats.org/drawingml/2006/picture">
+                  <pic:nvPicPr>
+                    <pic:cNvPr id="1029854225" name="Picture 1" descr="A screenshot of a computer&#10;&#10;Description automatically generated"/>
+                    <pic:cNvPicPr/>
+                  </pic:nvPicPr>
+                  <pic:blipFill>
+                    <a:blip r:embed="rId41" cstate="print">
+                      <a:extLst>
+                        <a:ext uri="{28A0092B-C50C-407E-A947-70E740481C1C}">
+                          <a14:useLocalDpi xmlns:a14="http://schemas.microsoft.com/office/drawing/2010/main" val="0"/>
+                        </a:ext>
+                      </a:extLst>
+                    </a:blip>
+                    <a:stretch>
+                      <a:fillRect/>
+                    </a:stretch>
+                  </pic:blipFill>
+                  <pic:spPr>
+                    <a:xfrm>
+                      <a:off x="0" y="0"/>
+                      <a:ext cx="5943600" cy="2174875"/>
+                    </a:xfrm>
+                    <a:prstGeom prst="rect">
+                      <a:avLst/>
+                    </a:prstGeom>
+                  </pic:spPr>
+                </pic:pic>
+              </a:graphicData>
+            </a:graphic>
+            <wp14:sizeRelH relativeFrom="page">
+              <wp14:pctWidth>0</wp14:pctWidth>
+            </wp14:sizeRelH>
+            <wp14:sizeRelV relativeFrom="page">
+              <wp14:pctHeight>0</wp14:pctHeight>
+            </wp14:sizeRelV>
+          </wp:anchor>
+        </w:drawing>
+      </w:r>
+    </w:p>
+    <w:p>
+      <w:pPr>
+        <w:pStyle w:val="NoSpacing"/>
+        <w:rPr>
+          <w:noProof/>
+        </w:rPr>
+      </w:pPr>
+    </w:p>
+    <w:p>
+      <w:pPr>
+        <w:pStyle w:val="NoSpacing"/>
+        <w:numPr>
+          <w:ilvl w:val="0"/>
+          <w:numId w:val="72"/>
+        </w:numPr>
+        <w:rPr>
+          <w:noProof/>
+        </w:rPr>
+      </w:pPr>
+      <w:r>
+        <w:rPr>
+          <w:noProof/>
+        </w:rPr>
+        <w:drawing>
+          <wp:anchor distT="0" distB="0" distL="114300" distR="114300" simplePos="0" relativeHeight="251704320" behindDoc="0" locked="0" layoutInCell="1" allowOverlap="1" wp14:anchorId="5ACE2482" wp14:editId="53B2F66C">
+            <wp:simplePos x="0" y="0"/>
+            <wp:positionH relativeFrom="margin">
+              <wp:posOffset>4613275</wp:posOffset>
+            </wp:positionH>
+            <wp:positionV relativeFrom="paragraph">
+              <wp:posOffset>4445</wp:posOffset>
+            </wp:positionV>
+            <wp:extent cx="1825625" cy="1483360"/>
+            <wp:effectExtent l="0" t="0" r="3175" b="2540"/>
+            <wp:wrapSquare wrapText="bothSides"/>
+            <wp:docPr id="882653980" name="Picture 1" descr="A graph of a line with points and numbers&#10;&#10;Description automatically generated with medium confidence"/>
+            <wp:cNvGraphicFramePr>
+              <a:graphicFrameLocks xmlns:a="http://schemas.openxmlformats.org/drawingml/2006/main" noChangeAspect="1"/>
+            </wp:cNvGraphicFramePr>
+            <a:graphic xmlns:a="http://schemas.openxmlformats.org/drawingml/2006/main">
+              <a:graphicData uri="http://schemas.openxmlformats.org/drawingml/2006/picture">
+                <pic:pic xmlns:pic="http://schemas.openxmlformats.org/drawingml/2006/picture">
+                  <pic:nvPicPr>
+                    <pic:cNvPr id="882653980" name="Picture 1" descr="A graph of a line with points and numbers&#10;&#10;Description automatically generated with medium confidence"/>
+                    <pic:cNvPicPr/>
+                  </pic:nvPicPr>
+                  <pic:blipFill>
+                    <a:blip r:embed="rId42" cstate="print">
+                      <a:extLst>
+                        <a:ext uri="{28A0092B-C50C-407E-A947-70E740481C1C}">
+                          <a14:useLocalDpi xmlns:a14="http://schemas.microsoft.com/office/drawing/2010/main" val="0"/>
+                        </a:ext>
+                      </a:extLst>
+                    </a:blip>
+                    <a:stretch>
+                      <a:fillRect/>
+                    </a:stretch>
+                  </pic:blipFill>
+                  <pic:spPr>
+                    <a:xfrm>
+                      <a:off x="0" y="0"/>
+                      <a:ext cx="1825625" cy="1483360"/>
+                    </a:xfrm>
+                    <a:prstGeom prst="rect">
+                      <a:avLst/>
+                    </a:prstGeom>
+                  </pic:spPr>
+                </pic:pic>
+              </a:graphicData>
+            </a:graphic>
+            <wp14:sizeRelH relativeFrom="page">
+              <wp14:pctWidth>0</wp14:pctWidth>
+            </wp14:sizeRelH>
+            <wp14:sizeRelV relativeFrom="page">
+              <wp14:pctHeight>0</wp14:pctHeight>
+            </wp14:sizeRelV>
+          </wp:anchor>
+        </w:drawing>
+      </w:r>
+      <w:r>
+        <w:rPr>
+          <w:noProof/>
+        </w:rPr>
+        <w:t>A</w:t>
+      </w:r>
+      <w:r>
+        <w:rPr>
+          <w:noProof/>
+        </w:rPr>
+        <w:t>nother aspect of absolute positioning that's important is the z-index</w:t>
+      </w:r>
+      <w:r>
+        <w:rPr>
+          <w:noProof/>
+        </w:rPr>
+        <w:t>. I</w:t>
+      </w:r>
+      <w:r>
+        <w:rPr>
+          <w:noProof/>
+        </w:rPr>
+        <w:t>t determines which elements go on top of which in the Z-axis</w:t>
+      </w:r>
+      <w:r>
+        <w:rPr>
+          <w:noProof/>
+        </w:rPr>
+        <w:t>.</w:t>
+      </w:r>
+    </w:p>
+    <w:p>
+      <w:pPr>
+        <w:pStyle w:val="NoSpacing"/>
+        <w:numPr>
+          <w:ilvl w:val="0"/>
+          <w:numId w:val="72"/>
+        </w:numPr>
+        <w:rPr>
+          <w:noProof/>
+        </w:rPr>
+      </w:pPr>
+      <w:r>
+        <w:rPr>
+          <w:noProof/>
+        </w:rPr>
+        <w:t xml:space="preserve">In other words, z-index is used with </w:t>
+      </w:r>
+      <w:r>
+        <w:rPr>
+          <w:rFonts w:ascii="Consolas" w:hAnsi="Consolas"/>
+          <w:color w:val="0000FF"/>
+          <w:lang w:val="en-IN" w:eastAsia="en-IN"/>
+        </w:rPr>
+        <w:t>position:</w:t>
+      </w:r>
+      <w:r>
+        <w:rPr>
+          <w:noProof/>
+        </w:rPr>
+        <w:t xml:space="preserve"> </w:t>
+      </w:r>
+      <w:r>
+        <w:rPr>
+          <w:rFonts w:ascii="Consolas" w:hAnsi="Consolas"/>
+          <w:color w:val="0000FF"/>
+          <w:lang w:val="en-IN" w:eastAsia="en-IN"/>
+        </w:rPr>
+        <w:t>absolute</w:t>
+      </w:r>
+      <w:r>
+        <w:rPr>
+          <w:noProof/>
+        </w:rPr>
+        <w:t xml:space="preserve"> to control the stacking order of overlapping elements.</w:t>
+      </w:r>
+    </w:p>
+    <w:p>
+      <w:pPr>
+        <w:pStyle w:val="NoSpacing"/>
+        <w:numPr>
+          <w:ilvl w:val="0"/>
+          <w:numId w:val="72"/>
+        </w:numPr>
+        <w:rPr>
+          <w:noProof/>
+        </w:rPr>
+      </w:pPr>
+      <w:r>
+        <w:rPr>
+          <w:noProof/>
+        </w:rPr>
+        <w:t>In a 3d world, as shown…</w:t>
+      </w:r>
+      <w:r>
+        <w:rPr>
+          <w:noProof/>
+        </w:rPr>
+        <w:t xml:space="preserve"> </w:t>
+      </w:r>
+      <w:r>
+        <w:rPr>
+          <w:noProof/>
+        </w:rPr>
+        <w:t>If A has a higher z-index, let's say 100 and B had a lower z-index, let's say it was 50, then A is going to sit on top of B.</w:t>
+      </w:r>
+    </w:p>
+    <w:p>
+      <w:pPr>
+        <w:pStyle w:val="NoSpacing"/>
+        <w:rPr>
+          <w:noProof/>
+        </w:rPr>
+      </w:pPr>
+    </w:p>
+    <w:p>
+      <w:pPr>
+        <w:pStyle w:val="NoSpacing"/>
+        <w:rPr>
+          <w:noProof/>
+        </w:rPr>
+      </w:pPr>
+      <w:r>
+        <w:rPr>
+          <w:noProof/>
+        </w:rPr>
+        <w:drawing>
+          <wp:anchor distT="0" distB="0" distL="114300" distR="114300" simplePos="0" relativeHeight="251706368" behindDoc="0" locked="0" layoutInCell="1" allowOverlap="1" wp14:anchorId="0C065860" wp14:editId="68E4F0CB">
+            <wp:simplePos x="0" y="0"/>
+            <wp:positionH relativeFrom="margin">
+              <wp:align>center</wp:align>
+            </wp:positionH>
+            <wp:positionV relativeFrom="paragraph">
+              <wp:posOffset>173008</wp:posOffset>
+            </wp:positionV>
+            <wp:extent cx="4260215" cy="1417320"/>
+            <wp:effectExtent l="0" t="0" r="6985" b="0"/>
+            <wp:wrapSquare wrapText="bothSides"/>
+            <wp:docPr id="1175412514" name="Picture 1" descr="A close-up of a logo&#10;&#10;Description automatically generated"/>
+            <wp:cNvGraphicFramePr>
+              <a:graphicFrameLocks xmlns:a="http://schemas.openxmlformats.org/drawingml/2006/main" noChangeAspect="1"/>
+            </wp:cNvGraphicFramePr>
+            <a:graphic xmlns:a="http://schemas.openxmlformats.org/drawingml/2006/main">
+              <a:graphicData uri="http://schemas.openxmlformats.org/drawingml/2006/picture">
+                <pic:pic xmlns:pic="http://schemas.openxmlformats.org/drawingml/2006/picture">
+                  <pic:nvPicPr>
+                    <pic:cNvPr id="1175412514" name="Picture 1" descr="A close-up of a logo&#10;&#10;Description automatically generated"/>
+                    <pic:cNvPicPr/>
+                  </pic:nvPicPr>
+                  <pic:blipFill>
+                    <a:blip r:embed="rId43">
+                      <a:extLst>
+                        <a:ext uri="{28A0092B-C50C-407E-A947-70E740481C1C}">
+                          <a14:useLocalDpi xmlns:a14="http://schemas.microsoft.com/office/drawing/2010/main" val="0"/>
+                        </a:ext>
+                      </a:extLst>
+                    </a:blip>
+                    <a:stretch>
+                      <a:fillRect/>
+                    </a:stretch>
+                  </pic:blipFill>
+                  <pic:spPr>
+                    <a:xfrm>
+                      <a:off x="0" y="0"/>
+                      <a:ext cx="4260215" cy="1417320"/>
+                    </a:xfrm>
+                    <a:prstGeom prst="rect">
+                      <a:avLst/>
+                    </a:prstGeom>
+                  </pic:spPr>
+                </pic:pic>
+              </a:graphicData>
+            </a:graphic>
+            <wp14:sizeRelH relativeFrom="page">
+              <wp14:pctWidth>0</wp14:pctWidth>
+            </wp14:sizeRelH>
+            <wp14:sizeRelV relativeFrom="page">
+              <wp14:pctHeight>0</wp14:pctHeight>
+            </wp14:sizeRelV>
+          </wp:anchor>
+        </w:drawing>
+      </w:r>
+    </w:p>
+    <w:p>
+      <w:pPr>
+        <w:pStyle w:val="NoSpacing"/>
+        <w:rPr>
+          <w:noProof/>
+        </w:rPr>
+      </w:pPr>
+    </w:p>
+    <w:p>
+      <w:pPr>
+        <w:pStyle w:val="NoSpacing"/>
+        <w:rPr>
+          <w:noProof/>
+        </w:rPr>
+      </w:pPr>
+    </w:p>
+    <w:p>
+      <w:pPr>
+        <w:pStyle w:val="NoSpacing"/>
+        <w:rPr>
+          <w:noProof/>
+        </w:rPr>
+      </w:pPr>
+    </w:p>
+    <w:p>
+      <w:pPr>
+        <w:pStyle w:val="NoSpacing"/>
+        <w:rPr>
+          <w:noProof/>
+        </w:rPr>
+      </w:pPr>
+    </w:p>
+    <w:p>
+      <w:pPr>
+        <w:pStyle w:val="NoSpacing"/>
+        <w:rPr>
+          <w:noProof/>
+        </w:rPr>
+      </w:pPr>
+    </w:p>
+    <w:p>
+      <w:pPr>
+        <w:pStyle w:val="NoSpacing"/>
+        <w:rPr>
+          <w:noProof/>
+        </w:rPr>
+      </w:pPr>
+    </w:p>
+    <w:p>
+      <w:pPr>
+        <w:pStyle w:val="NoSpacing"/>
+        <w:numPr>
+          <w:ilvl w:val="0"/>
+          <w:numId w:val="73"/>
+        </w:numPr>
+        <w:rPr>
+          <w:noProof/>
+        </w:rPr>
+      </w:pPr>
+      <w:r>
+        <w:rPr>
+          <w:noProof/>
+        </w:rPr>
+        <w:lastRenderedPageBreak/>
+        <w:t>Everything on screen has a default z-index of zero.</w:t>
+      </w:r>
+      <w:r>
+        <w:rPr>
+          <w:noProof/>
+        </w:rPr>
+        <w:t xml:space="preserve"> W</w:t>
+      </w:r>
+      <w:r>
+        <w:rPr>
+          <w:noProof/>
+        </w:rPr>
+        <w:t xml:space="preserve">hen </w:t>
+      </w:r>
+      <w:r>
+        <w:rPr>
+          <w:noProof/>
+        </w:rPr>
+        <w:t xml:space="preserve">we </w:t>
+      </w:r>
+      <w:r>
+        <w:rPr>
+          <w:noProof/>
+        </w:rPr>
+        <w:t>set something with absolute position, it actually takes the element out</w:t>
+      </w:r>
+      <w:r>
+        <w:rPr>
+          <w:noProof/>
+        </w:rPr>
+        <w:t xml:space="preserve"> </w:t>
+      </w:r>
+      <w:r>
+        <w:rPr>
+          <w:noProof/>
+        </w:rPr>
+        <w:t>of the original HTML flow and puts it on another layer.</w:t>
+      </w:r>
+      <w:r>
+        <w:rPr>
+          <w:noProof/>
+        </w:rPr>
+        <w:t xml:space="preserve"> Even if we don’t set the z-index, </w:t>
+      </w:r>
+      <w:r>
+        <w:rPr>
+          <w:noProof/>
+        </w:rPr>
+        <w:t xml:space="preserve">with </w:t>
+      </w:r>
+      <w:r>
+        <w:rPr>
+          <w:rFonts w:ascii="Consolas" w:hAnsi="Consolas"/>
+          <w:color w:val="0000FF"/>
+          <w:lang w:val="en-IN" w:eastAsia="en-IN"/>
+        </w:rPr>
+        <w:t>position:</w:t>
+      </w:r>
+      <w:r>
+        <w:rPr>
+          <w:noProof/>
+        </w:rPr>
+        <w:t xml:space="preserve"> </w:t>
+      </w:r>
+      <w:r>
+        <w:rPr>
+          <w:rFonts w:ascii="Consolas" w:hAnsi="Consolas"/>
+          <w:color w:val="0000FF"/>
+          <w:lang w:val="en-IN" w:eastAsia="en-IN"/>
+        </w:rPr>
+        <w:t>absolute</w:t>
+      </w:r>
+      <w:r>
+        <w:rPr>
+          <w:noProof/>
+        </w:rPr>
+        <w:t>, it will be displayed on top.</w:t>
+      </w:r>
+    </w:p>
+    <w:p>
+      <w:pPr>
+        <w:pStyle w:val="NoSpacing"/>
+        <w:rPr>
+          <w:noProof/>
+        </w:rPr>
+      </w:pPr>
+      <w:r>
+        <w:rPr>
+          <w:noProof/>
+        </w:rPr>
+        <w:drawing>
+          <wp:anchor distT="0" distB="0" distL="114300" distR="114300" simplePos="0" relativeHeight="251707392" behindDoc="0" locked="0" layoutInCell="1" allowOverlap="1" wp14:anchorId="4C3936FE" wp14:editId="27E075BC">
+            <wp:simplePos x="0" y="0"/>
+            <wp:positionH relativeFrom="margin">
+              <wp:align>right</wp:align>
+            </wp:positionH>
+            <wp:positionV relativeFrom="paragraph">
+              <wp:posOffset>262255</wp:posOffset>
+            </wp:positionV>
+            <wp:extent cx="5943600" cy="2357120"/>
+            <wp:effectExtent l="0" t="0" r="0" b="5080"/>
+            <wp:wrapSquare wrapText="bothSides"/>
+            <wp:docPr id="1417659198" name="Picture 1" descr="A screenshot of a computer screen&#10;&#10;Description automatically generated"/>
+            <wp:cNvGraphicFramePr>
+              <a:graphicFrameLocks xmlns:a="http://schemas.openxmlformats.org/drawingml/2006/main" noChangeAspect="1"/>
+            </wp:cNvGraphicFramePr>
+            <a:graphic xmlns:a="http://schemas.openxmlformats.org/drawingml/2006/main">
+              <a:graphicData uri="http://schemas.openxmlformats.org/drawingml/2006/picture">
+                <pic:pic xmlns:pic="http://schemas.openxmlformats.org/drawingml/2006/picture">
+                  <pic:nvPicPr>
+                    <pic:cNvPr id="1417659198" name="Picture 1" descr="A screenshot of a computer screen&#10;&#10;Description automatically generated"/>
+                    <pic:cNvPicPr/>
+                  </pic:nvPicPr>
+                  <pic:blipFill>
+                    <a:blip r:embed="rId44" cstate="print">
+                      <a:extLst>
+                        <a:ext uri="{28A0092B-C50C-407E-A947-70E740481C1C}">
+                          <a14:useLocalDpi xmlns:a14="http://schemas.microsoft.com/office/drawing/2010/main" val="0"/>
+                        </a:ext>
+                      </a:extLst>
+                    </a:blip>
+                    <a:stretch>
+                      <a:fillRect/>
+                    </a:stretch>
+                  </pic:blipFill>
+                  <pic:spPr>
+                    <a:xfrm>
+                      <a:off x="0" y="0"/>
+                      <a:ext cx="5943600" cy="2357120"/>
+                    </a:xfrm>
+                    <a:prstGeom prst="rect">
+                      <a:avLst/>
+                    </a:prstGeom>
+                  </pic:spPr>
+                </pic:pic>
+              </a:graphicData>
+            </a:graphic>
+            <wp14:sizeRelH relativeFrom="page">
+              <wp14:pctWidth>0</wp14:pctWidth>
+            </wp14:sizeRelH>
+            <wp14:sizeRelV relativeFrom="page">
+              <wp14:pctHeight>0</wp14:pctHeight>
+            </wp14:sizeRelV>
+          </wp:anchor>
+        </w:drawing>
+      </w:r>
+    </w:p>
+    <w:p>
+      <w:pPr>
+        <w:pStyle w:val="NoSpacing"/>
+        <w:rPr>
+          <w:noProof/>
+        </w:rPr>
+      </w:pPr>
+    </w:p>
+    <w:p>
+      <w:pPr>
+        <w:pStyle w:val="Heading3"/>
+        <w:rPr>
+          <w:noProof/>
+        </w:rPr>
+      </w:pPr>
+      <w:bookmarkStart w:id="17" w:name="_Toc181035530"/>
+      <w:r>
+        <w:rPr>
+          <w:noProof/>
+        </w:rPr>
+        <w:t>Fixed positioning</w:t>
+      </w:r>
+      <w:bookmarkEnd w:id="17"/>
+    </w:p>
+    <w:p>
+      <w:pPr>
+        <w:pStyle w:val="NoSpacing"/>
+        <w:numPr>
+          <w:ilvl w:val="0"/>
+          <w:numId w:val="73"/>
+        </w:numPr>
+      </w:pPr>
+      <w:r>
+        <w:t>P</w:t>
+      </w:r>
+      <w:r>
+        <w:t xml:space="preserve">osition that is going to be relative to the top left corner of the </w:t>
+      </w:r>
+      <w:r>
+        <w:rPr>
+          <w:b/>
+          <w:bCs/>
+        </w:rPr>
+        <w:t>browser window</w:t>
+      </w:r>
+      <w:r>
+        <w:t>.</w:t>
+      </w:r>
+    </w:p>
+    <w:p>
+      <w:pPr>
+        <w:pStyle w:val="NoSpacing"/>
+        <w:numPr>
+          <w:ilvl w:val="0"/>
+          <w:numId w:val="73"/>
+        </w:numPr>
+      </w:pPr>
+      <w:r>
+        <w:t xml:space="preserve">Remember how </w:t>
+      </w:r>
+      <w:r>
+        <w:rPr>
+          <w:b/>
+          <w:bCs/>
+        </w:rPr>
+        <w:t>absolute position</w:t>
+      </w:r>
+      <w:r>
+        <w:t xml:space="preserve"> defaults to the top left of the </w:t>
+      </w:r>
+      <w:r>
+        <w:rPr>
+          <w:b/>
+          <w:bCs/>
+        </w:rPr>
+        <w:t>web page</w:t>
+      </w:r>
+      <w:r>
+        <w:t xml:space="preserve">, </w:t>
+      </w:r>
+      <w:r>
+        <w:t>b</w:t>
+      </w:r>
+      <w:r>
+        <w:t>ut in this case, when it's</w:t>
+      </w:r>
+      <w:r>
+        <w:t xml:space="preserve"> </w:t>
+      </w:r>
+      <w:r>
+        <w:t xml:space="preserve">fixed, it's going to be defaulted to the </w:t>
+      </w:r>
+      <w:r>
+        <w:rPr>
+          <w:b/>
+          <w:bCs/>
+        </w:rPr>
+        <w:t>browser</w:t>
+      </w:r>
+      <w:r>
+        <w:t>.</w:t>
+      </w:r>
+    </w:p>
+    <w:p>
+      <w:pPr>
+        <w:pStyle w:val="NoSpacing"/>
+        <w:rPr>
+          <w:noProof/>
+        </w:rPr>
+      </w:pPr>
+      <w:r>
+        <w:rPr>
+          <w:noProof/>
+        </w:rPr>
+        <w:drawing>
+          <wp:anchor distT="0" distB="0" distL="114300" distR="114300" simplePos="0" relativeHeight="251708416" behindDoc="0" locked="0" layoutInCell="1" allowOverlap="1" wp14:anchorId="3D058517" wp14:editId="6E59B599">
+            <wp:simplePos x="0" y="0"/>
+            <wp:positionH relativeFrom="margin">
+              <wp:align>right</wp:align>
+            </wp:positionH>
+            <wp:positionV relativeFrom="paragraph">
+              <wp:posOffset>225136</wp:posOffset>
+            </wp:positionV>
+            <wp:extent cx="5943600" cy="2385695"/>
+            <wp:effectExtent l="0" t="0" r="0" b="0"/>
+            <wp:wrapSquare wrapText="bothSides"/>
+            <wp:docPr id="642028132" name="Picture 1" descr="A screenshot of a computer&#10;&#10;Description automatically generated"/>
+            <wp:cNvGraphicFramePr>
+              <a:graphicFrameLocks xmlns:a="http://schemas.openxmlformats.org/drawingml/2006/main" noChangeAspect="1"/>
+            </wp:cNvGraphicFramePr>
+            <a:graphic xmlns:a="http://schemas.openxmlformats.org/drawingml/2006/main">
+              <a:graphicData uri="http://schemas.openxmlformats.org/drawingml/2006/picture">
+                <pic:pic xmlns:pic="http://schemas.openxmlformats.org/drawingml/2006/picture">
+                  <pic:nvPicPr>
+                    <pic:cNvPr id="642028132" name="Picture 1" descr="A screenshot of a computer&#10;&#10;Description automatically generated"/>
+                    <pic:cNvPicPr/>
+                  </pic:nvPicPr>
+                  <pic:blipFill>
+                    <a:blip r:embed="rId45">
+                      <a:extLst>
+                        <a:ext uri="{28A0092B-C50C-407E-A947-70E740481C1C}">
+                          <a14:useLocalDpi xmlns:a14="http://schemas.microsoft.com/office/drawing/2010/main" val="0"/>
+                        </a:ext>
+                      </a:extLst>
+                    </a:blip>
+                    <a:stretch>
+                      <a:fillRect/>
+                    </a:stretch>
+                  </pic:blipFill>
+                  <pic:spPr>
+                    <a:xfrm>
+                      <a:off x="0" y="0"/>
+                      <a:ext cx="5943600" cy="2385695"/>
+                    </a:xfrm>
+                    <a:prstGeom prst="rect">
+                      <a:avLst/>
+                    </a:prstGeom>
+                  </pic:spPr>
+                </pic:pic>
+              </a:graphicData>
+            </a:graphic>
+            <wp14:sizeRelH relativeFrom="page">
+              <wp14:pctWidth>0</wp14:pctWidth>
+            </wp14:sizeRelH>
+            <wp14:sizeRelV relativeFrom="page">
+              <wp14:pctHeight>0</wp14:pctHeight>
+            </wp14:sizeRelV>
+          </wp:anchor>
+        </w:drawing>
+      </w:r>
+    </w:p>
+    <w:p>
+      <w:pPr>
+        <w:pStyle w:val="NoSpacing"/>
+        <w:rPr>
+          <w:noProof/>
+        </w:rPr>
+      </w:pPr>
+    </w:p>
+    <w:p>
+      <w:pPr>
+        <w:pStyle w:val="NoSpacing"/>
+        <w:rPr>
+          <w:noProof/>
+        </w:rPr>
+      </w:pPr>
+    </w:p>
+    <w:p>
+      <w:pPr>
+        <w:pStyle w:val="NoSpacing"/>
+        <w:rPr>
+          <w:noProof/>
+        </w:rPr>
+      </w:pPr>
+    </w:p>
+    <w:p>
+      <w:pPr>
+        <w:pStyle w:val="NoSpacing"/>
+        <w:rPr>
+          <w:noProof/>
+        </w:rPr>
+      </w:pPr>
+    </w:p>
+    <w:p>
+      <w:pPr>
+        <w:pStyle w:val="NoSpacing"/>
+        <w:rPr>
+          <w:noProof/>
+        </w:rPr>
       </w:pPr>
     </w:p>
     <w:p>
@@ -6148,7 +8458,7 @@
       </w:pPr>
     </w:p>
     <w:sectPr>
-      <w:footerReference w:type="default" r:id="rId34"/>
+      <w:footerReference w:type="default" r:id="rId46"/>
       <w:type w:val="continuous"/>
       <w:pgSz w:w="12240" w:h="15840"/>
       <w:pgMar w:top="1440" w:right="1440" w:bottom="1440" w:left="1440" w:header="720" w:footer="720" w:gutter="0"/>
@@ -6612,6 +8922,119 @@
     </w:lvl>
   </w:abstractNum>
   <w:abstractNum w:abstractNumId="3" w15:restartNumberingAfterBreak="0">
+    <w:nsid w:val="09301B91"/>
+    <w:multiLevelType w:val="hybridMultilevel"/>
+    <w:tmpl w:val="401CDCAE"/>
+    <w:lvl w:ilvl="0" w:tplc="40090001">
+      <w:start w:val="1"/>
+      <w:numFmt w:val="bullet"/>
+      <w:lvlText w:val=""/>
+      <w:lvlJc w:val="left"/>
+      <w:pPr>
+        <w:ind w:left="720" w:hanging="360"/>
+      </w:pPr>
+      <w:rPr>
+        <w:rFonts w:ascii="Symbol" w:hAnsi="Symbol" w:hint="default"/>
+      </w:rPr>
+    </w:lvl>
+    <w:lvl w:ilvl="1" w:tplc="40090003" w:tentative="1">
+      <w:start w:val="1"/>
+      <w:numFmt w:val="bullet"/>
+      <w:lvlText w:val="o"/>
+      <w:lvlJc w:val="left"/>
+      <w:pPr>
+        <w:ind w:left="1440" w:hanging="360"/>
+      </w:pPr>
+      <w:rPr>
+        <w:rFonts w:ascii="Courier New" w:hAnsi="Courier New" w:cs="Courier New" w:hint="default"/>
+      </w:rPr>
+    </w:lvl>
+    <w:lvl w:ilvl="2" w:tplc="40090005" w:tentative="1">
+      <w:start w:val="1"/>
+      <w:numFmt w:val="bullet"/>
+      <w:lvlText w:val=""/>
+      <w:lvlJc w:val="left"/>
+      <w:pPr>
+        <w:ind w:left="2160" w:hanging="360"/>
+      </w:pPr>
+      <w:rPr>
+        <w:rFonts w:ascii="Wingdings" w:hAnsi="Wingdings" w:hint="default"/>
+      </w:rPr>
+    </w:lvl>
+    <w:lvl w:ilvl="3" w:tplc="40090001" w:tentative="1">
+      <w:start w:val="1"/>
+      <w:numFmt w:val="bullet"/>
+      <w:lvlText w:val=""/>
+      <w:lvlJc w:val="left"/>
+      <w:pPr>
+        <w:ind w:left="2880" w:hanging="360"/>
+      </w:pPr>
+      <w:rPr>
+        <w:rFonts w:ascii="Symbol" w:hAnsi="Symbol" w:hint="default"/>
+      </w:rPr>
+    </w:lvl>
+    <w:lvl w:ilvl="4" w:tplc="40090003" w:tentative="1">
+      <w:start w:val="1"/>
+      <w:numFmt w:val="bullet"/>
+      <w:lvlText w:val="o"/>
+      <w:lvlJc w:val="left"/>
+      <w:pPr>
+        <w:ind w:left="3600" w:hanging="360"/>
+      </w:pPr>
+      <w:rPr>
+        <w:rFonts w:ascii="Courier New" w:hAnsi="Courier New" w:cs="Courier New" w:hint="default"/>
+      </w:rPr>
+    </w:lvl>
+    <w:lvl w:ilvl="5" w:tplc="40090005" w:tentative="1">
+      <w:start w:val="1"/>
+      <w:numFmt w:val="bullet"/>
+      <w:lvlText w:val=""/>
+      <w:lvlJc w:val="left"/>
+      <w:pPr>
+        <w:ind w:left="4320" w:hanging="360"/>
+      </w:pPr>
+      <w:rPr>
+        <w:rFonts w:ascii="Wingdings" w:hAnsi="Wingdings" w:hint="default"/>
+      </w:rPr>
+    </w:lvl>
+    <w:lvl w:ilvl="6" w:tplc="40090001" w:tentative="1">
+      <w:start w:val="1"/>
+      <w:numFmt w:val="bullet"/>
+      <w:lvlText w:val=""/>
+      <w:lvlJc w:val="left"/>
+      <w:pPr>
+        <w:ind w:left="5040" w:hanging="360"/>
+      </w:pPr>
+      <w:rPr>
+        <w:rFonts w:ascii="Symbol" w:hAnsi="Symbol" w:hint="default"/>
+      </w:rPr>
+    </w:lvl>
+    <w:lvl w:ilvl="7" w:tplc="40090003" w:tentative="1">
+      <w:start w:val="1"/>
+      <w:numFmt w:val="bullet"/>
+      <w:lvlText w:val="o"/>
+      <w:lvlJc w:val="left"/>
+      <w:pPr>
+        <w:ind w:left="5760" w:hanging="360"/>
+      </w:pPr>
+      <w:rPr>
+        <w:rFonts w:ascii="Courier New" w:hAnsi="Courier New" w:cs="Courier New" w:hint="default"/>
+      </w:rPr>
+    </w:lvl>
+    <w:lvl w:ilvl="8" w:tplc="40090005" w:tentative="1">
+      <w:start w:val="1"/>
+      <w:numFmt w:val="bullet"/>
+      <w:lvlText w:val=""/>
+      <w:lvlJc w:val="left"/>
+      <w:pPr>
+        <w:ind w:left="6480" w:hanging="360"/>
+      </w:pPr>
+      <w:rPr>
+        <w:rFonts w:ascii="Wingdings" w:hAnsi="Wingdings" w:hint="default"/>
+      </w:rPr>
+    </w:lvl>
+  </w:abstractNum>
+  <w:abstractNum w:abstractNumId="4" w15:restartNumberingAfterBreak="0">
     <w:nsid w:val="0B2D734A"/>
     <w:multiLevelType w:val="hybridMultilevel"/>
     <w:tmpl w:val="9E1AD810"/>
@@ -6724,7 +9147,7 @@
       </w:rPr>
     </w:lvl>
   </w:abstractNum>
-  <w:abstractNum w:abstractNumId="4" w15:restartNumberingAfterBreak="0">
+  <w:abstractNum w:abstractNumId="5" w15:restartNumberingAfterBreak="0">
     <w:nsid w:val="0D11092D"/>
     <w:multiLevelType w:val="hybridMultilevel"/>
     <w:tmpl w:val="4DBC7FBE"/>
@@ -6837,7 +9260,7 @@
       </w:rPr>
     </w:lvl>
   </w:abstractNum>
-  <w:abstractNum w:abstractNumId="5" w15:restartNumberingAfterBreak="0">
+  <w:abstractNum w:abstractNumId="6" w15:restartNumberingAfterBreak="0">
     <w:nsid w:val="0D8E21F1"/>
     <w:multiLevelType w:val="hybridMultilevel"/>
     <w:tmpl w:val="9B3A681E"/>
@@ -6950,7 +9373,7 @@
       </w:rPr>
     </w:lvl>
   </w:abstractNum>
-  <w:abstractNum w:abstractNumId="6" w15:restartNumberingAfterBreak="0">
+  <w:abstractNum w:abstractNumId="7" w15:restartNumberingAfterBreak="0">
     <w:nsid w:val="0DE71207"/>
     <w:multiLevelType w:val="hybridMultilevel"/>
     <w:tmpl w:val="4A507726"/>
@@ -7063,7 +9486,7 @@
       </w:rPr>
     </w:lvl>
   </w:abstractNum>
-  <w:abstractNum w:abstractNumId="7" w15:restartNumberingAfterBreak="0">
+  <w:abstractNum w:abstractNumId="8" w15:restartNumberingAfterBreak="0">
     <w:nsid w:val="0F5E3E86"/>
     <w:multiLevelType w:val="multilevel"/>
     <w:tmpl w:val="BD6A4118"/>
@@ -7176,7 +9599,120 @@
       </w:pPr>
     </w:lvl>
   </w:abstractNum>
-  <w:abstractNum w:abstractNumId="8" w15:restartNumberingAfterBreak="0">
+  <w:abstractNum w:abstractNumId="9" w15:restartNumberingAfterBreak="0">
+    <w:nsid w:val="12BD1C54"/>
+    <w:multiLevelType w:val="hybridMultilevel"/>
+    <w:tmpl w:val="D51A0686"/>
+    <w:lvl w:ilvl="0" w:tplc="40090001">
+      <w:start w:val="1"/>
+      <w:numFmt w:val="bullet"/>
+      <w:lvlText w:val=""/>
+      <w:lvlJc w:val="left"/>
+      <w:pPr>
+        <w:ind w:left="720" w:hanging="360"/>
+      </w:pPr>
+      <w:rPr>
+        <w:rFonts w:ascii="Symbol" w:hAnsi="Symbol" w:hint="default"/>
+      </w:rPr>
+    </w:lvl>
+    <w:lvl w:ilvl="1" w:tplc="40090003" w:tentative="1">
+      <w:start w:val="1"/>
+      <w:numFmt w:val="bullet"/>
+      <w:lvlText w:val="o"/>
+      <w:lvlJc w:val="left"/>
+      <w:pPr>
+        <w:ind w:left="1440" w:hanging="360"/>
+      </w:pPr>
+      <w:rPr>
+        <w:rFonts w:ascii="Courier New" w:hAnsi="Courier New" w:cs="Courier New" w:hint="default"/>
+      </w:rPr>
+    </w:lvl>
+    <w:lvl w:ilvl="2" w:tplc="40090005" w:tentative="1">
+      <w:start w:val="1"/>
+      <w:numFmt w:val="bullet"/>
+      <w:lvlText w:val=""/>
+      <w:lvlJc w:val="left"/>
+      <w:pPr>
+        <w:ind w:left="2160" w:hanging="360"/>
+      </w:pPr>
+      <w:rPr>
+        <w:rFonts w:ascii="Wingdings" w:hAnsi="Wingdings" w:hint="default"/>
+      </w:rPr>
+    </w:lvl>
+    <w:lvl w:ilvl="3" w:tplc="40090001" w:tentative="1">
+      <w:start w:val="1"/>
+      <w:numFmt w:val="bullet"/>
+      <w:lvlText w:val=""/>
+      <w:lvlJc w:val="left"/>
+      <w:pPr>
+        <w:ind w:left="2880" w:hanging="360"/>
+      </w:pPr>
+      <w:rPr>
+        <w:rFonts w:ascii="Symbol" w:hAnsi="Symbol" w:hint="default"/>
+      </w:rPr>
+    </w:lvl>
+    <w:lvl w:ilvl="4" w:tplc="40090003" w:tentative="1">
+      <w:start w:val="1"/>
+      <w:numFmt w:val="bullet"/>
+      <w:lvlText w:val="o"/>
+      <w:lvlJc w:val="left"/>
+      <w:pPr>
+        <w:ind w:left="3600" w:hanging="360"/>
+      </w:pPr>
+      <w:rPr>
+        <w:rFonts w:ascii="Courier New" w:hAnsi="Courier New" w:cs="Courier New" w:hint="default"/>
+      </w:rPr>
+    </w:lvl>
+    <w:lvl w:ilvl="5" w:tplc="40090005" w:tentative="1">
+      <w:start w:val="1"/>
+      <w:numFmt w:val="bullet"/>
+      <w:lvlText w:val=""/>
+      <w:lvlJc w:val="left"/>
+      <w:pPr>
+        <w:ind w:left="4320" w:hanging="360"/>
+      </w:pPr>
+      <w:rPr>
+        <w:rFonts w:ascii="Wingdings" w:hAnsi="Wingdings" w:hint="default"/>
+      </w:rPr>
+    </w:lvl>
+    <w:lvl w:ilvl="6" w:tplc="40090001" w:tentative="1">
+      <w:start w:val="1"/>
+      <w:numFmt w:val="bullet"/>
+      <w:lvlText w:val=""/>
+      <w:lvlJc w:val="left"/>
+      <w:pPr>
+        <w:ind w:left="5040" w:hanging="360"/>
+      </w:pPr>
+      <w:rPr>
+        <w:rFonts w:ascii="Symbol" w:hAnsi="Symbol" w:hint="default"/>
+      </w:rPr>
+    </w:lvl>
+    <w:lvl w:ilvl="7" w:tplc="40090003" w:tentative="1">
+      <w:start w:val="1"/>
+      <w:numFmt w:val="bullet"/>
+      <w:lvlText w:val="o"/>
+      <w:lvlJc w:val="left"/>
+      <w:pPr>
+        <w:ind w:left="5760" w:hanging="360"/>
+      </w:pPr>
+      <w:rPr>
+        <w:rFonts w:ascii="Courier New" w:hAnsi="Courier New" w:cs="Courier New" w:hint="default"/>
+      </w:rPr>
+    </w:lvl>
+    <w:lvl w:ilvl="8" w:tplc="40090005" w:tentative="1">
+      <w:start w:val="1"/>
+      <w:numFmt w:val="bullet"/>
+      <w:lvlText w:val=""/>
+      <w:lvlJc w:val="left"/>
+      <w:pPr>
+        <w:ind w:left="6480" w:hanging="360"/>
+      </w:pPr>
+      <w:rPr>
+        <w:rFonts w:ascii="Wingdings" w:hAnsi="Wingdings" w:hint="default"/>
+      </w:rPr>
+    </w:lvl>
+  </w:abstractNum>
+  <w:abstractNum w:abstractNumId="10" w15:restartNumberingAfterBreak="0">
     <w:nsid w:val="12DF29ED"/>
     <w:multiLevelType w:val="multilevel"/>
     <w:tmpl w:val="5340101A"/>
@@ -7325,7 +9861,7 @@
       </w:rPr>
     </w:lvl>
   </w:abstractNum>
-  <w:abstractNum w:abstractNumId="9" w15:restartNumberingAfterBreak="0">
+  <w:abstractNum w:abstractNumId="11" w15:restartNumberingAfterBreak="0">
     <w:nsid w:val="147A3177"/>
     <w:multiLevelType w:val="hybridMultilevel"/>
     <w:tmpl w:val="186ADCBA"/>
@@ -7438,7 +9974,7 @@
       </w:rPr>
     </w:lvl>
   </w:abstractNum>
-  <w:abstractNum w:abstractNumId="10" w15:restartNumberingAfterBreak="0">
+  <w:abstractNum w:abstractNumId="12" w15:restartNumberingAfterBreak="0">
     <w:nsid w:val="1BDF6568"/>
     <w:multiLevelType w:val="multilevel"/>
     <w:tmpl w:val="0D524F50"/>
@@ -7554,7 +10090,7 @@
       </w:pPr>
     </w:lvl>
   </w:abstractNum>
-  <w:abstractNum w:abstractNumId="11" w15:restartNumberingAfterBreak="0">
+  <w:abstractNum w:abstractNumId="13" w15:restartNumberingAfterBreak="0">
     <w:nsid w:val="1CDB4616"/>
     <w:multiLevelType w:val="hybridMultilevel"/>
     <w:tmpl w:val="5DEA678A"/>
@@ -7643,7 +10179,7 @@
       </w:pPr>
     </w:lvl>
   </w:abstractNum>
-  <w:abstractNum w:abstractNumId="12" w15:restartNumberingAfterBreak="0">
+  <w:abstractNum w:abstractNumId="14" w15:restartNumberingAfterBreak="0">
     <w:nsid w:val="202856E3"/>
     <w:multiLevelType w:val="hybridMultilevel"/>
     <w:tmpl w:val="416072D2"/>
@@ -7756,7 +10292,117 @@
       </w:rPr>
     </w:lvl>
   </w:abstractNum>
-  <w:abstractNum w:abstractNumId="13" w15:restartNumberingAfterBreak="0">
+  <w:abstractNum w:abstractNumId="15" w15:restartNumberingAfterBreak="0">
+    <w:nsid w:val="212E0D14"/>
+    <w:multiLevelType w:val="hybridMultilevel"/>
+    <w:tmpl w:val="08EC8E32"/>
+    <w:lvl w:ilvl="0" w:tplc="40090001">
+      <w:start w:val="1"/>
+      <w:numFmt w:val="bullet"/>
+      <w:lvlText w:val=""/>
+      <w:lvlJc w:val="left"/>
+      <w:pPr>
+        <w:ind w:left="720" w:hanging="360"/>
+      </w:pPr>
+      <w:rPr>
+        <w:rFonts w:ascii="Symbol" w:hAnsi="Symbol" w:hint="default"/>
+      </w:rPr>
+    </w:lvl>
+    <w:lvl w:ilvl="1" w:tplc="4009000F">
+      <w:start w:val="1"/>
+      <w:numFmt w:val="decimal"/>
+      <w:lvlText w:val="%2."/>
+      <w:lvlJc w:val="left"/>
+      <w:pPr>
+        <w:ind w:left="720" w:hanging="360"/>
+      </w:pPr>
+    </w:lvl>
+    <w:lvl w:ilvl="2" w:tplc="40090005">
+      <w:start w:val="1"/>
+      <w:numFmt w:val="bullet"/>
+      <w:lvlText w:val=""/>
+      <w:lvlJc w:val="left"/>
+      <w:pPr>
+        <w:ind w:left="2160" w:hanging="360"/>
+      </w:pPr>
+      <w:rPr>
+        <w:rFonts w:ascii="Wingdings" w:hAnsi="Wingdings" w:hint="default"/>
+      </w:rPr>
+    </w:lvl>
+    <w:lvl w:ilvl="3" w:tplc="40090001" w:tentative="1">
+      <w:start w:val="1"/>
+      <w:numFmt w:val="bullet"/>
+      <w:lvlText w:val=""/>
+      <w:lvlJc w:val="left"/>
+      <w:pPr>
+        <w:ind w:left="2880" w:hanging="360"/>
+      </w:pPr>
+      <w:rPr>
+        <w:rFonts w:ascii="Symbol" w:hAnsi="Symbol" w:hint="default"/>
+      </w:rPr>
+    </w:lvl>
+    <w:lvl w:ilvl="4" w:tplc="40090003" w:tentative="1">
+      <w:start w:val="1"/>
+      <w:numFmt w:val="bullet"/>
+      <w:lvlText w:val="o"/>
+      <w:lvlJc w:val="left"/>
+      <w:pPr>
+        <w:ind w:left="3600" w:hanging="360"/>
+      </w:pPr>
+      <w:rPr>
+        <w:rFonts w:ascii="Courier New" w:hAnsi="Courier New" w:cs="Courier New" w:hint="default"/>
+      </w:rPr>
+    </w:lvl>
+    <w:lvl w:ilvl="5" w:tplc="40090005" w:tentative="1">
+      <w:start w:val="1"/>
+      <w:numFmt w:val="bullet"/>
+      <w:lvlText w:val=""/>
+      <w:lvlJc w:val="left"/>
+      <w:pPr>
+        <w:ind w:left="4320" w:hanging="360"/>
+      </w:pPr>
+      <w:rPr>
+        <w:rFonts w:ascii="Wingdings" w:hAnsi="Wingdings" w:hint="default"/>
+      </w:rPr>
+    </w:lvl>
+    <w:lvl w:ilvl="6" w:tplc="40090001" w:tentative="1">
+      <w:start w:val="1"/>
+      <w:numFmt w:val="bullet"/>
+      <w:lvlText w:val=""/>
+      <w:lvlJc w:val="left"/>
+      <w:pPr>
+        <w:ind w:left="5040" w:hanging="360"/>
+      </w:pPr>
+      <w:rPr>
+        <w:rFonts w:ascii="Symbol" w:hAnsi="Symbol" w:hint="default"/>
+      </w:rPr>
+    </w:lvl>
+    <w:lvl w:ilvl="7" w:tplc="40090003" w:tentative="1">
+      <w:start w:val="1"/>
+      <w:numFmt w:val="bullet"/>
+      <w:lvlText w:val="o"/>
+      <w:lvlJc w:val="left"/>
+      <w:pPr>
+        <w:ind w:left="5760" w:hanging="360"/>
+      </w:pPr>
+      <w:rPr>
+        <w:rFonts w:ascii="Courier New" w:hAnsi="Courier New" w:cs="Courier New" w:hint="default"/>
+      </w:rPr>
+    </w:lvl>
+    <w:lvl w:ilvl="8" w:tplc="40090005" w:tentative="1">
+      <w:start w:val="1"/>
+      <w:numFmt w:val="bullet"/>
+      <w:lvlText w:val=""/>
+      <w:lvlJc w:val="left"/>
+      <w:pPr>
+        <w:ind w:left="6480" w:hanging="360"/>
+      </w:pPr>
+      <w:rPr>
+        <w:rFonts w:ascii="Wingdings" w:hAnsi="Wingdings" w:hint="default"/>
+      </w:rPr>
+    </w:lvl>
+  </w:abstractNum>
+  <w:abstractNum w:abstractNumId="16" w15:restartNumberingAfterBreak="0">
     <w:nsid w:val="239A03C3"/>
     <w:multiLevelType w:val="hybridMultilevel"/>
     <w:tmpl w:val="7960B58E"/>
@@ -7869,7 +10515,7 @@
       </w:rPr>
     </w:lvl>
   </w:abstractNum>
-  <w:abstractNum w:abstractNumId="14" w15:restartNumberingAfterBreak="0">
+  <w:abstractNum w:abstractNumId="17" w15:restartNumberingAfterBreak="0">
     <w:nsid w:val="24020A4C"/>
     <w:multiLevelType w:val="hybridMultilevel"/>
     <w:tmpl w:val="C00643BC"/>
@@ -7961,7 +10607,7 @@
       </w:pPr>
     </w:lvl>
   </w:abstractNum>
-  <w:abstractNum w:abstractNumId="15" w15:restartNumberingAfterBreak="0">
+  <w:abstractNum w:abstractNumId="18" w15:restartNumberingAfterBreak="0">
     <w:nsid w:val="26CB64F6"/>
     <w:multiLevelType w:val="multilevel"/>
     <w:tmpl w:val="02025F9A"/>
@@ -8110,7 +10756,7 @@
       </w:rPr>
     </w:lvl>
   </w:abstractNum>
-  <w:abstractNum w:abstractNumId="16" w15:restartNumberingAfterBreak="0">
+  <w:abstractNum w:abstractNumId="19" w15:restartNumberingAfterBreak="0">
     <w:nsid w:val="27E417D8"/>
     <w:multiLevelType w:val="hybridMultilevel"/>
     <w:tmpl w:val="771E22B6"/>
@@ -8223,7 +10869,7 @@
       </w:rPr>
     </w:lvl>
   </w:abstractNum>
-  <w:abstractNum w:abstractNumId="17" w15:restartNumberingAfterBreak="0">
+  <w:abstractNum w:abstractNumId="20" w15:restartNumberingAfterBreak="0">
     <w:nsid w:val="2BA770C5"/>
     <w:multiLevelType w:val="hybridMultilevel"/>
     <w:tmpl w:val="0F047FEA"/>
@@ -8336,7 +10982,7 @@
       </w:rPr>
     </w:lvl>
   </w:abstractNum>
-  <w:abstractNum w:abstractNumId="18" w15:restartNumberingAfterBreak="0">
+  <w:abstractNum w:abstractNumId="21" w15:restartNumberingAfterBreak="0">
     <w:nsid w:val="2D5437CF"/>
     <w:multiLevelType w:val="multilevel"/>
     <w:tmpl w:val="9C7A914C"/>
@@ -8485,7 +11131,7 @@
       </w:rPr>
     </w:lvl>
   </w:abstractNum>
-  <w:abstractNum w:abstractNumId="19" w15:restartNumberingAfterBreak="0">
+  <w:abstractNum w:abstractNumId="22" w15:restartNumberingAfterBreak="0">
     <w:nsid w:val="2E3D1349"/>
     <w:multiLevelType w:val="hybridMultilevel"/>
     <w:tmpl w:val="1E5899C8"/>
@@ -8598,7 +11244,120 @@
       </w:rPr>
     </w:lvl>
   </w:abstractNum>
-  <w:abstractNum w:abstractNumId="20" w15:restartNumberingAfterBreak="0">
+  <w:abstractNum w:abstractNumId="23" w15:restartNumberingAfterBreak="0">
+    <w:nsid w:val="2FD94B0E"/>
+    <w:multiLevelType w:val="hybridMultilevel"/>
+    <w:tmpl w:val="3FE2468A"/>
+    <w:lvl w:ilvl="0" w:tplc="40090001">
+      <w:start w:val="1"/>
+      <w:numFmt w:val="bullet"/>
+      <w:lvlText w:val=""/>
+      <w:lvlJc w:val="left"/>
+      <w:pPr>
+        <w:ind w:left="720" w:hanging="360"/>
+      </w:pPr>
+      <w:rPr>
+        <w:rFonts w:ascii="Symbol" w:hAnsi="Symbol" w:hint="default"/>
+      </w:rPr>
+    </w:lvl>
+    <w:lvl w:ilvl="1" w:tplc="40090003" w:tentative="1">
+      <w:start w:val="1"/>
+      <w:numFmt w:val="bullet"/>
+      <w:lvlText w:val="o"/>
+      <w:lvlJc w:val="left"/>
+      <w:pPr>
+        <w:ind w:left="1440" w:hanging="360"/>
+      </w:pPr>
+      <w:rPr>
+        <w:rFonts w:ascii="Courier New" w:hAnsi="Courier New" w:cs="Courier New" w:hint="default"/>
+      </w:rPr>
+    </w:lvl>
+    <w:lvl w:ilvl="2" w:tplc="40090005" w:tentative="1">
+      <w:start w:val="1"/>
+      <w:numFmt w:val="bullet"/>
+      <w:lvlText w:val=""/>
+      <w:lvlJc w:val="left"/>
+      <w:pPr>
+        <w:ind w:left="2160" w:hanging="360"/>
+      </w:pPr>
+      <w:rPr>
+        <w:rFonts w:ascii="Wingdings" w:hAnsi="Wingdings" w:hint="default"/>
+      </w:rPr>
+    </w:lvl>
+    <w:lvl w:ilvl="3" w:tplc="40090001" w:tentative="1">
+      <w:start w:val="1"/>
+      <w:numFmt w:val="bullet"/>
+      <w:lvlText w:val=""/>
+      <w:lvlJc w:val="left"/>
+      <w:pPr>
+        <w:ind w:left="2880" w:hanging="360"/>
+      </w:pPr>
+      <w:rPr>
+        <w:rFonts w:ascii="Symbol" w:hAnsi="Symbol" w:hint="default"/>
+      </w:rPr>
+    </w:lvl>
+    <w:lvl w:ilvl="4" w:tplc="40090003" w:tentative="1">
+      <w:start w:val="1"/>
+      <w:numFmt w:val="bullet"/>
+      <w:lvlText w:val="o"/>
+      <w:lvlJc w:val="left"/>
+      <w:pPr>
+        <w:ind w:left="3600" w:hanging="360"/>
+      </w:pPr>
+      <w:rPr>
+        <w:rFonts w:ascii="Courier New" w:hAnsi="Courier New" w:cs="Courier New" w:hint="default"/>
+      </w:rPr>
+    </w:lvl>
+    <w:lvl w:ilvl="5" w:tplc="40090005" w:tentative="1">
+      <w:start w:val="1"/>
+      <w:numFmt w:val="bullet"/>
+      <w:lvlText w:val=""/>
+      <w:lvlJc w:val="left"/>
+      <w:pPr>
+        <w:ind w:left="4320" w:hanging="360"/>
+      </w:pPr>
+      <w:rPr>
+        <w:rFonts w:ascii="Wingdings" w:hAnsi="Wingdings" w:hint="default"/>
+      </w:rPr>
+    </w:lvl>
+    <w:lvl w:ilvl="6" w:tplc="40090001" w:tentative="1">
+      <w:start w:val="1"/>
+      <w:numFmt w:val="bullet"/>
+      <w:lvlText w:val=""/>
+      <w:lvlJc w:val="left"/>
+      <w:pPr>
+        <w:ind w:left="5040" w:hanging="360"/>
+      </w:pPr>
+      <w:rPr>
+        <w:rFonts w:ascii="Symbol" w:hAnsi="Symbol" w:hint="default"/>
+      </w:rPr>
+    </w:lvl>
+    <w:lvl w:ilvl="7" w:tplc="40090003" w:tentative="1">
+      <w:start w:val="1"/>
+      <w:numFmt w:val="bullet"/>
+      <w:lvlText w:val="o"/>
+      <w:lvlJc w:val="left"/>
+      <w:pPr>
+        <w:ind w:left="5760" w:hanging="360"/>
+      </w:pPr>
+      <w:rPr>
+        <w:rFonts w:ascii="Courier New" w:hAnsi="Courier New" w:cs="Courier New" w:hint="default"/>
+      </w:rPr>
+    </w:lvl>
+    <w:lvl w:ilvl="8" w:tplc="40090005" w:tentative="1">
+      <w:start w:val="1"/>
+      <w:numFmt w:val="bullet"/>
+      <w:lvlText w:val=""/>
+      <w:lvlJc w:val="left"/>
+      <w:pPr>
+        <w:ind w:left="6480" w:hanging="360"/>
+      </w:pPr>
+      <w:rPr>
+        <w:rFonts w:ascii="Wingdings" w:hAnsi="Wingdings" w:hint="default"/>
+      </w:rPr>
+    </w:lvl>
+  </w:abstractNum>
+  <w:abstractNum w:abstractNumId="24" w15:restartNumberingAfterBreak="0">
     <w:nsid w:val="300972FD"/>
     <w:multiLevelType w:val="hybridMultilevel"/>
     <w:tmpl w:val="E5AED268"/>
@@ -8684,7 +11443,7 @@
       </w:pPr>
     </w:lvl>
   </w:abstractNum>
-  <w:abstractNum w:abstractNumId="21" w15:restartNumberingAfterBreak="0">
+  <w:abstractNum w:abstractNumId="25" w15:restartNumberingAfterBreak="0">
     <w:nsid w:val="323131C2"/>
     <w:multiLevelType w:val="hybridMultilevel"/>
     <w:tmpl w:val="29529788"/>
@@ -8797,7 +11556,7 @@
       </w:rPr>
     </w:lvl>
   </w:abstractNum>
-  <w:abstractNum w:abstractNumId="22" w15:restartNumberingAfterBreak="0">
+  <w:abstractNum w:abstractNumId="26" w15:restartNumberingAfterBreak="0">
     <w:nsid w:val="32B202B8"/>
     <w:multiLevelType w:val="hybridMultilevel"/>
     <w:tmpl w:val="ECD2ECF6"/>
@@ -8910,7 +11669,7 @@
       </w:rPr>
     </w:lvl>
   </w:abstractNum>
-  <w:abstractNum w:abstractNumId="23" w15:restartNumberingAfterBreak="0">
+  <w:abstractNum w:abstractNumId="27" w15:restartNumberingAfterBreak="0">
     <w:nsid w:val="34850E5F"/>
     <w:multiLevelType w:val="hybridMultilevel"/>
     <w:tmpl w:val="E96EA25C"/>
@@ -9023,7 +11782,7 @@
       </w:rPr>
     </w:lvl>
   </w:abstractNum>
-  <w:abstractNum w:abstractNumId="24" w15:restartNumberingAfterBreak="0">
+  <w:abstractNum w:abstractNumId="28" w15:restartNumberingAfterBreak="0">
     <w:nsid w:val="37185128"/>
     <w:multiLevelType w:val="hybridMultilevel"/>
     <w:tmpl w:val="7BF4D08E"/>
@@ -9136,7 +11895,7 @@
       </w:rPr>
     </w:lvl>
   </w:abstractNum>
-  <w:abstractNum w:abstractNumId="25" w15:restartNumberingAfterBreak="0">
+  <w:abstractNum w:abstractNumId="29" w15:restartNumberingAfterBreak="0">
     <w:nsid w:val="37B3077C"/>
     <w:multiLevelType w:val="hybridMultilevel"/>
     <w:tmpl w:val="827C4D2C"/>
@@ -9249,7 +12008,7 @@
       </w:rPr>
     </w:lvl>
   </w:abstractNum>
-  <w:abstractNum w:abstractNumId="26" w15:restartNumberingAfterBreak="0">
+  <w:abstractNum w:abstractNumId="30" w15:restartNumberingAfterBreak="0">
     <w:nsid w:val="384620E8"/>
     <w:multiLevelType w:val="hybridMultilevel"/>
     <w:tmpl w:val="269EBEEE"/>
@@ -9362,7 +12121,7 @@
       </w:rPr>
     </w:lvl>
   </w:abstractNum>
-  <w:abstractNum w:abstractNumId="27" w15:restartNumberingAfterBreak="0">
+  <w:abstractNum w:abstractNumId="31" w15:restartNumberingAfterBreak="0">
     <w:nsid w:val="39A7725D"/>
     <w:multiLevelType w:val="hybridMultilevel"/>
     <w:tmpl w:val="D0C0F90E"/>
@@ -9475,7 +12234,7 @@
       </w:rPr>
     </w:lvl>
   </w:abstractNum>
-  <w:abstractNum w:abstractNumId="28" w15:restartNumberingAfterBreak="0">
+  <w:abstractNum w:abstractNumId="32" w15:restartNumberingAfterBreak="0">
     <w:nsid w:val="3B4C0DB4"/>
     <w:multiLevelType w:val="hybridMultilevel"/>
     <w:tmpl w:val="A6B60DE4"/>
@@ -9588,7 +12347,7 @@
       </w:rPr>
     </w:lvl>
   </w:abstractNum>
-  <w:abstractNum w:abstractNumId="29" w15:restartNumberingAfterBreak="0">
+  <w:abstractNum w:abstractNumId="33" w15:restartNumberingAfterBreak="0">
     <w:nsid w:val="3DA6522D"/>
     <w:multiLevelType w:val="hybridMultilevel"/>
     <w:tmpl w:val="8222DD10"/>
@@ -9701,7 +12460,7 @@
       </w:rPr>
     </w:lvl>
   </w:abstractNum>
-  <w:abstractNum w:abstractNumId="30" w15:restartNumberingAfterBreak="0">
+  <w:abstractNum w:abstractNumId="34" w15:restartNumberingAfterBreak="0">
     <w:nsid w:val="440A7002"/>
     <w:multiLevelType w:val="hybridMultilevel"/>
     <w:tmpl w:val="D7E29660"/>
@@ -9814,7 +12573,120 @@
       </w:rPr>
     </w:lvl>
   </w:abstractNum>
-  <w:abstractNum w:abstractNumId="31" w15:restartNumberingAfterBreak="0">
+  <w:abstractNum w:abstractNumId="35" w15:restartNumberingAfterBreak="0">
+    <w:nsid w:val="4978341E"/>
+    <w:multiLevelType w:val="hybridMultilevel"/>
+    <w:tmpl w:val="9BF8285C"/>
+    <w:lvl w:ilvl="0" w:tplc="40090001">
+      <w:start w:val="1"/>
+      <w:numFmt w:val="bullet"/>
+      <w:lvlText w:val=""/>
+      <w:lvlJc w:val="left"/>
+      <w:pPr>
+        <w:ind w:left="720" w:hanging="360"/>
+      </w:pPr>
+      <w:rPr>
+        <w:rFonts w:ascii="Symbol" w:hAnsi="Symbol" w:hint="default"/>
+      </w:rPr>
+    </w:lvl>
+    <w:lvl w:ilvl="1" w:tplc="40090003" w:tentative="1">
+      <w:start w:val="1"/>
+      <w:numFmt w:val="bullet"/>
+      <w:lvlText w:val="o"/>
+      <w:lvlJc w:val="left"/>
+      <w:pPr>
+        <w:ind w:left="1440" w:hanging="360"/>
+      </w:pPr>
+      <w:rPr>
+        <w:rFonts w:ascii="Courier New" w:hAnsi="Courier New" w:cs="Courier New" w:hint="default"/>
+      </w:rPr>
+    </w:lvl>
+    <w:lvl w:ilvl="2" w:tplc="40090005" w:tentative="1">
+      <w:start w:val="1"/>
+      <w:numFmt w:val="bullet"/>
+      <w:lvlText w:val=""/>
+      <w:lvlJc w:val="left"/>
+      <w:pPr>
+        <w:ind w:left="2160" w:hanging="360"/>
+      </w:pPr>
+      <w:rPr>
+        <w:rFonts w:ascii="Wingdings" w:hAnsi="Wingdings" w:hint="default"/>
+      </w:rPr>
+    </w:lvl>
+    <w:lvl w:ilvl="3" w:tplc="40090001" w:tentative="1">
+      <w:start w:val="1"/>
+      <w:numFmt w:val="bullet"/>
+      <w:lvlText w:val=""/>
+      <w:lvlJc w:val="left"/>
+      <w:pPr>
+        <w:ind w:left="2880" w:hanging="360"/>
+      </w:pPr>
+      <w:rPr>
+        <w:rFonts w:ascii="Symbol" w:hAnsi="Symbol" w:hint="default"/>
+      </w:rPr>
+    </w:lvl>
+    <w:lvl w:ilvl="4" w:tplc="40090003" w:tentative="1">
+      <w:start w:val="1"/>
+      <w:numFmt w:val="bullet"/>
+      <w:lvlText w:val="o"/>
+      <w:lvlJc w:val="left"/>
+      <w:pPr>
+        <w:ind w:left="3600" w:hanging="360"/>
+      </w:pPr>
+      <w:rPr>
+        <w:rFonts w:ascii="Courier New" w:hAnsi="Courier New" w:cs="Courier New" w:hint="default"/>
+      </w:rPr>
+    </w:lvl>
+    <w:lvl w:ilvl="5" w:tplc="40090005" w:tentative="1">
+      <w:start w:val="1"/>
+      <w:numFmt w:val="bullet"/>
+      <w:lvlText w:val=""/>
+      <w:lvlJc w:val="left"/>
+      <w:pPr>
+        <w:ind w:left="4320" w:hanging="360"/>
+      </w:pPr>
+      <w:rPr>
+        <w:rFonts w:ascii="Wingdings" w:hAnsi="Wingdings" w:hint="default"/>
+      </w:rPr>
+    </w:lvl>
+    <w:lvl w:ilvl="6" w:tplc="40090001" w:tentative="1">
+      <w:start w:val="1"/>
+      <w:numFmt w:val="bullet"/>
+      <w:lvlText w:val=""/>
+      <w:lvlJc w:val="left"/>
+      <w:pPr>
+        <w:ind w:left="5040" w:hanging="360"/>
+      </w:pPr>
+      <w:rPr>
+        <w:rFonts w:ascii="Symbol" w:hAnsi="Symbol" w:hint="default"/>
+      </w:rPr>
+    </w:lvl>
+    <w:lvl w:ilvl="7" w:tplc="40090003" w:tentative="1">
+      <w:start w:val="1"/>
+      <w:numFmt w:val="bullet"/>
+      <w:lvlText w:val="o"/>
+      <w:lvlJc w:val="left"/>
+      <w:pPr>
+        <w:ind w:left="5760" w:hanging="360"/>
+      </w:pPr>
+      <w:rPr>
+        <w:rFonts w:ascii="Courier New" w:hAnsi="Courier New" w:cs="Courier New" w:hint="default"/>
+      </w:rPr>
+    </w:lvl>
+    <w:lvl w:ilvl="8" w:tplc="40090005" w:tentative="1">
+      <w:start w:val="1"/>
+      <w:numFmt w:val="bullet"/>
+      <w:lvlText w:val=""/>
+      <w:lvlJc w:val="left"/>
+      <w:pPr>
+        <w:ind w:left="6480" w:hanging="360"/>
+      </w:pPr>
+      <w:rPr>
+        <w:rFonts w:ascii="Wingdings" w:hAnsi="Wingdings" w:hint="default"/>
+      </w:rPr>
+    </w:lvl>
+  </w:abstractNum>
+  <w:abstractNum w:abstractNumId="36" w15:restartNumberingAfterBreak="0">
     <w:nsid w:val="4B176D29"/>
     <w:multiLevelType w:val="hybridMultilevel"/>
     <w:tmpl w:val="6DBC3726"/>
@@ -9927,7 +12799,7 @@
       </w:rPr>
     </w:lvl>
   </w:abstractNum>
-  <w:abstractNum w:abstractNumId="32" w15:restartNumberingAfterBreak="0">
+  <w:abstractNum w:abstractNumId="37" w15:restartNumberingAfterBreak="0">
     <w:nsid w:val="4EB7197F"/>
     <w:multiLevelType w:val="hybridMultilevel"/>
     <w:tmpl w:val="8F9016A8"/>
@@ -10040,7 +12912,7 @@
       </w:rPr>
     </w:lvl>
   </w:abstractNum>
-  <w:abstractNum w:abstractNumId="33" w15:restartNumberingAfterBreak="0">
+  <w:abstractNum w:abstractNumId="38" w15:restartNumberingAfterBreak="0">
     <w:nsid w:val="4FBB6BF1"/>
     <w:multiLevelType w:val="hybridMultilevel"/>
     <w:tmpl w:val="82C8CB4E"/>
@@ -10150,7 +13022,7 @@
       </w:rPr>
     </w:lvl>
   </w:abstractNum>
-  <w:abstractNum w:abstractNumId="34" w15:restartNumberingAfterBreak="0">
+  <w:abstractNum w:abstractNumId="39" w15:restartNumberingAfterBreak="0">
     <w:nsid w:val="52D205CC"/>
     <w:multiLevelType w:val="hybridMultilevel"/>
     <w:tmpl w:val="2E86370C"/>
@@ -10263,7 +13135,7 @@
       </w:rPr>
     </w:lvl>
   </w:abstractNum>
-  <w:abstractNum w:abstractNumId="35" w15:restartNumberingAfterBreak="0">
+  <w:abstractNum w:abstractNumId="40" w15:restartNumberingAfterBreak="0">
     <w:nsid w:val="534662EB"/>
     <w:multiLevelType w:val="hybridMultilevel"/>
     <w:tmpl w:val="703C2066"/>
@@ -10376,7 +13248,7 @@
       </w:rPr>
     </w:lvl>
   </w:abstractNum>
-  <w:abstractNum w:abstractNumId="36" w15:restartNumberingAfterBreak="0">
+  <w:abstractNum w:abstractNumId="41" w15:restartNumberingAfterBreak="0">
     <w:nsid w:val="55E32D12"/>
     <w:multiLevelType w:val="hybridMultilevel"/>
     <w:tmpl w:val="73C81F54"/>
@@ -10489,7 +13361,7 @@
       </w:rPr>
     </w:lvl>
   </w:abstractNum>
-  <w:abstractNum w:abstractNumId="37" w15:restartNumberingAfterBreak="0">
+  <w:abstractNum w:abstractNumId="42" w15:restartNumberingAfterBreak="0">
     <w:nsid w:val="565A7157"/>
     <w:multiLevelType w:val="hybridMultilevel"/>
     <w:tmpl w:val="BB54244A"/>
@@ -10602,7 +13474,7 @@
       </w:rPr>
     </w:lvl>
   </w:abstractNum>
-  <w:abstractNum w:abstractNumId="38" w15:restartNumberingAfterBreak="0">
+  <w:abstractNum w:abstractNumId="43" w15:restartNumberingAfterBreak="0">
     <w:nsid w:val="572B5077"/>
     <w:multiLevelType w:val="hybridMultilevel"/>
     <w:tmpl w:val="3EDCDBB4"/>
@@ -10715,7 +13587,7 @@
       </w:rPr>
     </w:lvl>
   </w:abstractNum>
-  <w:abstractNum w:abstractNumId="39" w15:restartNumberingAfterBreak="0">
+  <w:abstractNum w:abstractNumId="44" w15:restartNumberingAfterBreak="0">
     <w:nsid w:val="575C1BE0"/>
     <w:multiLevelType w:val="hybridMultilevel"/>
     <w:tmpl w:val="1C6E08AE"/>
@@ -10828,7 +13700,7 @@
       </w:rPr>
     </w:lvl>
   </w:abstractNum>
-  <w:abstractNum w:abstractNumId="40" w15:restartNumberingAfterBreak="0">
+  <w:abstractNum w:abstractNumId="45" w15:restartNumberingAfterBreak="0">
     <w:nsid w:val="577A1977"/>
     <w:multiLevelType w:val="hybridMultilevel"/>
     <w:tmpl w:val="43D00146"/>
@@ -10941,7 +13813,7 @@
       </w:rPr>
     </w:lvl>
   </w:abstractNum>
-  <w:abstractNum w:abstractNumId="41" w15:restartNumberingAfterBreak="0">
+  <w:abstractNum w:abstractNumId="46" w15:restartNumberingAfterBreak="0">
     <w:nsid w:val="57A109D5"/>
     <w:multiLevelType w:val="hybridMultilevel"/>
     <w:tmpl w:val="BCD0146E"/>
@@ -11028,7 +13900,7 @@
       </w:pPr>
     </w:lvl>
   </w:abstractNum>
-  <w:abstractNum w:abstractNumId="42" w15:restartNumberingAfterBreak="0">
+  <w:abstractNum w:abstractNumId="47" w15:restartNumberingAfterBreak="0">
     <w:nsid w:val="57AA63BD"/>
     <w:multiLevelType w:val="hybridMultilevel"/>
     <w:tmpl w:val="E5AED268"/>
@@ -11114,7 +13986,7 @@
       </w:pPr>
     </w:lvl>
   </w:abstractNum>
-  <w:abstractNum w:abstractNumId="43" w15:restartNumberingAfterBreak="0">
+  <w:abstractNum w:abstractNumId="48" w15:restartNumberingAfterBreak="0">
     <w:nsid w:val="59973B32"/>
     <w:multiLevelType w:val="hybridMultilevel"/>
     <w:tmpl w:val="3F923ED0"/>
@@ -11227,7 +14099,7 @@
       </w:rPr>
     </w:lvl>
   </w:abstractNum>
-  <w:abstractNum w:abstractNumId="44" w15:restartNumberingAfterBreak="0">
+  <w:abstractNum w:abstractNumId="49" w15:restartNumberingAfterBreak="0">
     <w:nsid w:val="5CDD5258"/>
     <w:multiLevelType w:val="hybridMultilevel"/>
     <w:tmpl w:val="347005E0"/>
@@ -11339,7 +14211,7 @@
       </w:rPr>
     </w:lvl>
   </w:abstractNum>
-  <w:abstractNum w:abstractNumId="45" w15:restartNumberingAfterBreak="0">
+  <w:abstractNum w:abstractNumId="50" w15:restartNumberingAfterBreak="0">
     <w:nsid w:val="5CF14745"/>
     <w:multiLevelType w:val="hybridMultilevel"/>
     <w:tmpl w:val="C4CC472A"/>
@@ -11452,7 +14324,7 @@
       </w:rPr>
     </w:lvl>
   </w:abstractNum>
-  <w:abstractNum w:abstractNumId="46" w15:restartNumberingAfterBreak="0">
+  <w:abstractNum w:abstractNumId="51" w15:restartNumberingAfterBreak="0">
     <w:nsid w:val="5D4B457D"/>
     <w:multiLevelType w:val="hybridMultilevel"/>
     <w:tmpl w:val="06E83FAE"/>
@@ -11565,7 +14437,7 @@
       </w:rPr>
     </w:lvl>
   </w:abstractNum>
-  <w:abstractNum w:abstractNumId="47" w15:restartNumberingAfterBreak="0">
+  <w:abstractNum w:abstractNumId="52" w15:restartNumberingAfterBreak="0">
     <w:nsid w:val="5E5F3CC7"/>
     <w:multiLevelType w:val="hybridMultilevel"/>
     <w:tmpl w:val="B4C0D094"/>
@@ -11678,7 +14550,7 @@
       </w:rPr>
     </w:lvl>
   </w:abstractNum>
-  <w:abstractNum w:abstractNumId="48" w15:restartNumberingAfterBreak="0">
+  <w:abstractNum w:abstractNumId="53" w15:restartNumberingAfterBreak="0">
     <w:nsid w:val="60E03605"/>
     <w:multiLevelType w:val="hybridMultilevel"/>
     <w:tmpl w:val="B9EC16B8"/>
@@ -11791,7 +14663,7 @@
       </w:rPr>
     </w:lvl>
   </w:abstractNum>
-  <w:abstractNum w:abstractNumId="49" w15:restartNumberingAfterBreak="0">
+  <w:abstractNum w:abstractNumId="54" w15:restartNumberingAfterBreak="0">
     <w:nsid w:val="63AB6CEB"/>
     <w:multiLevelType w:val="multilevel"/>
     <w:tmpl w:val="7CCC1454"/>
@@ -11940,7 +14812,120 @@
       </w:rPr>
     </w:lvl>
   </w:abstractNum>
-  <w:abstractNum w:abstractNumId="50" w15:restartNumberingAfterBreak="0">
+  <w:abstractNum w:abstractNumId="55" w15:restartNumberingAfterBreak="0">
+    <w:nsid w:val="645840B9"/>
+    <w:multiLevelType w:val="hybridMultilevel"/>
+    <w:tmpl w:val="5FE2EBF2"/>
+    <w:lvl w:ilvl="0" w:tplc="40090001">
+      <w:start w:val="1"/>
+      <w:numFmt w:val="bullet"/>
+      <w:lvlText w:val=""/>
+      <w:lvlJc w:val="left"/>
+      <w:pPr>
+        <w:ind w:left="720" w:hanging="360"/>
+      </w:pPr>
+      <w:rPr>
+        <w:rFonts w:ascii="Symbol" w:hAnsi="Symbol" w:hint="default"/>
+      </w:rPr>
+    </w:lvl>
+    <w:lvl w:ilvl="1" w:tplc="40090003" w:tentative="1">
+      <w:start w:val="1"/>
+      <w:numFmt w:val="bullet"/>
+      <w:lvlText w:val="o"/>
+      <w:lvlJc w:val="left"/>
+      <w:pPr>
+        <w:ind w:left="1440" w:hanging="360"/>
+      </w:pPr>
+      <w:rPr>
+        <w:rFonts w:ascii="Courier New" w:hAnsi="Courier New" w:cs="Courier New" w:hint="default"/>
+      </w:rPr>
+    </w:lvl>
+    <w:lvl w:ilvl="2" w:tplc="40090005" w:tentative="1">
+      <w:start w:val="1"/>
+      <w:numFmt w:val="bullet"/>
+      <w:lvlText w:val=""/>
+      <w:lvlJc w:val="left"/>
+      <w:pPr>
+        <w:ind w:left="2160" w:hanging="360"/>
+      </w:pPr>
+      <w:rPr>
+        <w:rFonts w:ascii="Wingdings" w:hAnsi="Wingdings" w:hint="default"/>
+      </w:rPr>
+    </w:lvl>
+    <w:lvl w:ilvl="3" w:tplc="40090001" w:tentative="1">
+      <w:start w:val="1"/>
+      <w:numFmt w:val="bullet"/>
+      <w:lvlText w:val=""/>
+      <w:lvlJc w:val="left"/>
+      <w:pPr>
+        <w:ind w:left="2880" w:hanging="360"/>
+      </w:pPr>
+      <w:rPr>
+        <w:rFonts w:ascii="Symbol" w:hAnsi="Symbol" w:hint="default"/>
+      </w:rPr>
+    </w:lvl>
+    <w:lvl w:ilvl="4" w:tplc="40090003" w:tentative="1">
+      <w:start w:val="1"/>
+      <w:numFmt w:val="bullet"/>
+      <w:lvlText w:val="o"/>
+      <w:lvlJc w:val="left"/>
+      <w:pPr>
+        <w:ind w:left="3600" w:hanging="360"/>
+      </w:pPr>
+      <w:rPr>
+        <w:rFonts w:ascii="Courier New" w:hAnsi="Courier New" w:cs="Courier New" w:hint="default"/>
+      </w:rPr>
+    </w:lvl>
+    <w:lvl w:ilvl="5" w:tplc="40090005" w:tentative="1">
+      <w:start w:val="1"/>
+      <w:numFmt w:val="bullet"/>
+      <w:lvlText w:val=""/>
+      <w:lvlJc w:val="left"/>
+      <w:pPr>
+        <w:ind w:left="4320" w:hanging="360"/>
+      </w:pPr>
+      <w:rPr>
+        <w:rFonts w:ascii="Wingdings" w:hAnsi="Wingdings" w:hint="default"/>
+      </w:rPr>
+    </w:lvl>
+    <w:lvl w:ilvl="6" w:tplc="40090001" w:tentative="1">
+      <w:start w:val="1"/>
+      <w:numFmt w:val="bullet"/>
+      <w:lvlText w:val=""/>
+      <w:lvlJc w:val="left"/>
+      <w:pPr>
+        <w:ind w:left="5040" w:hanging="360"/>
+      </w:pPr>
+      <w:rPr>
+        <w:rFonts w:ascii="Symbol" w:hAnsi="Symbol" w:hint="default"/>
+      </w:rPr>
+    </w:lvl>
+    <w:lvl w:ilvl="7" w:tplc="40090003" w:tentative="1">
+      <w:start w:val="1"/>
+      <w:numFmt w:val="bullet"/>
+      <w:lvlText w:val="o"/>
+      <w:lvlJc w:val="left"/>
+      <w:pPr>
+        <w:ind w:left="5760" w:hanging="360"/>
+      </w:pPr>
+      <w:rPr>
+        <w:rFonts w:ascii="Courier New" w:hAnsi="Courier New" w:cs="Courier New" w:hint="default"/>
+      </w:rPr>
+    </w:lvl>
+    <w:lvl w:ilvl="8" w:tplc="40090005" w:tentative="1">
+      <w:start w:val="1"/>
+      <w:numFmt w:val="bullet"/>
+      <w:lvlText w:val=""/>
+      <w:lvlJc w:val="left"/>
+      <w:pPr>
+        <w:ind w:left="6480" w:hanging="360"/>
+      </w:pPr>
+      <w:rPr>
+        <w:rFonts w:ascii="Wingdings" w:hAnsi="Wingdings" w:hint="default"/>
+      </w:rPr>
+    </w:lvl>
+  </w:abstractNum>
+  <w:abstractNum w:abstractNumId="56" w15:restartNumberingAfterBreak="0">
     <w:nsid w:val="658D2912"/>
     <w:multiLevelType w:val="hybridMultilevel"/>
     <w:tmpl w:val="BEE842F2"/>
@@ -12053,7 +15038,7 @@
       </w:rPr>
     </w:lvl>
   </w:abstractNum>
-  <w:abstractNum w:abstractNumId="51" w15:restartNumberingAfterBreak="0">
+  <w:abstractNum w:abstractNumId="57" w15:restartNumberingAfterBreak="0">
     <w:nsid w:val="67644502"/>
     <w:multiLevelType w:val="hybridMultilevel"/>
     <w:tmpl w:val="2AC2CF88"/>
@@ -12166,7 +15151,7 @@
       </w:rPr>
     </w:lvl>
   </w:abstractNum>
-  <w:abstractNum w:abstractNumId="52" w15:restartNumberingAfterBreak="0">
+  <w:abstractNum w:abstractNumId="58" w15:restartNumberingAfterBreak="0">
     <w:nsid w:val="694B2FC3"/>
     <w:multiLevelType w:val="hybridMultilevel"/>
     <w:tmpl w:val="038ECFBA"/>
@@ -12279,7 +15264,7 @@
       </w:rPr>
     </w:lvl>
   </w:abstractNum>
-  <w:abstractNum w:abstractNumId="53" w15:restartNumberingAfterBreak="0">
+  <w:abstractNum w:abstractNumId="59" w15:restartNumberingAfterBreak="0">
     <w:nsid w:val="69954B3D"/>
     <w:multiLevelType w:val="hybridMultilevel"/>
     <w:tmpl w:val="6DC0C934"/>
@@ -12392,7 +15377,117 @@
       </w:rPr>
     </w:lvl>
   </w:abstractNum>
-  <w:abstractNum w:abstractNumId="54" w15:restartNumberingAfterBreak="0">
+  <w:abstractNum w:abstractNumId="60" w15:restartNumberingAfterBreak="0">
+    <w:nsid w:val="699E313A"/>
+    <w:multiLevelType w:val="hybridMultilevel"/>
+    <w:tmpl w:val="BEF2FDD0"/>
+    <w:lvl w:ilvl="0" w:tplc="4009000F">
+      <w:start w:val="1"/>
+      <w:numFmt w:val="decimal"/>
+      <w:lvlText w:val="%1."/>
+      <w:lvlJc w:val="left"/>
+      <w:pPr>
+        <w:ind w:left="1080" w:hanging="360"/>
+      </w:pPr>
+      <w:rPr>
+        <w:rFonts w:hint="default"/>
+      </w:rPr>
+    </w:lvl>
+    <w:lvl w:ilvl="1" w:tplc="4009000F">
+      <w:start w:val="1"/>
+      <w:numFmt w:val="decimal"/>
+      <w:lvlText w:val="%2."/>
+      <w:lvlJc w:val="left"/>
+      <w:pPr>
+        <w:ind w:left="1080" w:hanging="360"/>
+      </w:pPr>
+    </w:lvl>
+    <w:lvl w:ilvl="2" w:tplc="FFFFFFFF">
+      <w:start w:val="1"/>
+      <w:numFmt w:val="bullet"/>
+      <w:lvlText w:val=""/>
+      <w:lvlJc w:val="left"/>
+      <w:pPr>
+        <w:ind w:left="2520" w:hanging="360"/>
+      </w:pPr>
+      <w:rPr>
+        <w:rFonts w:ascii="Wingdings" w:hAnsi="Wingdings" w:hint="default"/>
+      </w:rPr>
+    </w:lvl>
+    <w:lvl w:ilvl="3" w:tplc="FFFFFFFF">
+      <w:start w:val="1"/>
+      <w:numFmt w:val="bullet"/>
+      <w:lvlText w:val=""/>
+      <w:lvlJc w:val="left"/>
+      <w:pPr>
+        <w:ind w:left="3240" w:hanging="360"/>
+      </w:pPr>
+      <w:rPr>
+        <w:rFonts w:ascii="Symbol" w:hAnsi="Symbol" w:hint="default"/>
+      </w:rPr>
+    </w:lvl>
+    <w:lvl w:ilvl="4" w:tplc="FFFFFFFF">
+      <w:start w:val="1"/>
+      <w:numFmt w:val="bullet"/>
+      <w:lvlText w:val="o"/>
+      <w:lvlJc w:val="left"/>
+      <w:pPr>
+        <w:ind w:left="3960" w:hanging="360"/>
+      </w:pPr>
+      <w:rPr>
+        <w:rFonts w:ascii="Courier New" w:hAnsi="Courier New" w:cs="Courier New" w:hint="default"/>
+      </w:rPr>
+    </w:lvl>
+    <w:lvl w:ilvl="5" w:tplc="FFFFFFFF" w:tentative="1">
+      <w:start w:val="1"/>
+      <w:numFmt w:val="bullet"/>
+      <w:lvlText w:val=""/>
+      <w:lvlJc w:val="left"/>
+      <w:pPr>
+        <w:ind w:left="4680" w:hanging="360"/>
+      </w:pPr>
+      <w:rPr>
+        <w:rFonts w:ascii="Wingdings" w:hAnsi="Wingdings" w:hint="default"/>
+      </w:rPr>
+    </w:lvl>
+    <w:lvl w:ilvl="6" w:tplc="FFFFFFFF" w:tentative="1">
+      <w:start w:val="1"/>
+      <w:numFmt w:val="bullet"/>
+      <w:lvlText w:val=""/>
+      <w:lvlJc w:val="left"/>
+      <w:pPr>
+        <w:ind w:left="5400" w:hanging="360"/>
+      </w:pPr>
+      <w:rPr>
+        <w:rFonts w:ascii="Symbol" w:hAnsi="Symbol" w:hint="default"/>
+      </w:rPr>
+    </w:lvl>
+    <w:lvl w:ilvl="7" w:tplc="FFFFFFFF" w:tentative="1">
+      <w:start w:val="1"/>
+      <w:numFmt w:val="bullet"/>
+      <w:lvlText w:val="o"/>
+      <w:lvlJc w:val="left"/>
+      <w:pPr>
+        <w:ind w:left="6120" w:hanging="360"/>
+      </w:pPr>
+      <w:rPr>
+        <w:rFonts w:ascii="Courier New" w:hAnsi="Courier New" w:cs="Courier New" w:hint="default"/>
+      </w:rPr>
+    </w:lvl>
+    <w:lvl w:ilvl="8" w:tplc="FFFFFFFF" w:tentative="1">
+      <w:start w:val="1"/>
+      <w:numFmt w:val="bullet"/>
+      <w:lvlText w:val=""/>
+      <w:lvlJc w:val="left"/>
+      <w:pPr>
+        <w:ind w:left="6840" w:hanging="360"/>
+      </w:pPr>
+      <w:rPr>
+        <w:rFonts w:ascii="Wingdings" w:hAnsi="Wingdings" w:hint="default"/>
+      </w:rPr>
+    </w:lvl>
+  </w:abstractNum>
+  <w:abstractNum w:abstractNumId="61" w15:restartNumberingAfterBreak="0">
     <w:nsid w:val="6A022634"/>
     <w:multiLevelType w:val="hybridMultilevel"/>
     <w:tmpl w:val="E828C552"/>
@@ -12505,7 +15600,7 @@
       </w:rPr>
     </w:lvl>
   </w:abstractNum>
-  <w:abstractNum w:abstractNumId="55" w15:restartNumberingAfterBreak="0">
+  <w:abstractNum w:abstractNumId="62" w15:restartNumberingAfterBreak="0">
     <w:nsid w:val="6CBF29C7"/>
     <w:multiLevelType w:val="multilevel"/>
     <w:tmpl w:val="F7F4F38C"/>
@@ -12654,7 +15749,7 @@
       </w:rPr>
     </w:lvl>
   </w:abstractNum>
-  <w:abstractNum w:abstractNumId="56" w15:restartNumberingAfterBreak="0">
+  <w:abstractNum w:abstractNumId="63" w15:restartNumberingAfterBreak="0">
     <w:nsid w:val="6D5D576D"/>
     <w:multiLevelType w:val="hybridMultilevel"/>
     <w:tmpl w:val="52DE78C6"/>
@@ -12767,7 +15862,7 @@
       </w:rPr>
     </w:lvl>
   </w:abstractNum>
-  <w:abstractNum w:abstractNumId="57" w15:restartNumberingAfterBreak="0">
+  <w:abstractNum w:abstractNumId="64" w15:restartNumberingAfterBreak="0">
     <w:nsid w:val="717A36D5"/>
     <w:multiLevelType w:val="hybridMultilevel"/>
     <w:tmpl w:val="8842F008"/>
@@ -12880,7 +15975,7 @@
       </w:rPr>
     </w:lvl>
   </w:abstractNum>
-  <w:abstractNum w:abstractNumId="58" w15:restartNumberingAfterBreak="0">
+  <w:abstractNum w:abstractNumId="65" w15:restartNumberingAfterBreak="0">
     <w:nsid w:val="71E07EC0"/>
     <w:multiLevelType w:val="hybridMultilevel"/>
     <w:tmpl w:val="1FB02504"/>
@@ -12966,7 +16061,7 @@
       </w:pPr>
     </w:lvl>
   </w:abstractNum>
-  <w:abstractNum w:abstractNumId="59" w15:restartNumberingAfterBreak="0">
+  <w:abstractNum w:abstractNumId="66" w15:restartNumberingAfterBreak="0">
     <w:nsid w:val="742D2666"/>
     <w:multiLevelType w:val="hybridMultilevel"/>
     <w:tmpl w:val="A06CBBF0"/>
@@ -13079,7 +16174,7 @@
       </w:rPr>
     </w:lvl>
   </w:abstractNum>
-  <w:abstractNum w:abstractNumId="60" w15:restartNumberingAfterBreak="0">
+  <w:abstractNum w:abstractNumId="67" w15:restartNumberingAfterBreak="0">
     <w:nsid w:val="752024C5"/>
     <w:multiLevelType w:val="multilevel"/>
     <w:tmpl w:val="B6765438"/>
@@ -13228,7 +16323,7 @@
       </w:rPr>
     </w:lvl>
   </w:abstractNum>
-  <w:abstractNum w:abstractNumId="61" w15:restartNumberingAfterBreak="0">
+  <w:abstractNum w:abstractNumId="68" w15:restartNumberingAfterBreak="0">
     <w:nsid w:val="76586352"/>
     <w:multiLevelType w:val="hybridMultilevel"/>
     <w:tmpl w:val="0A9EC9F8"/>
@@ -13341,7 +16436,7 @@
       </w:rPr>
     </w:lvl>
   </w:abstractNum>
-  <w:abstractNum w:abstractNumId="62" w15:restartNumberingAfterBreak="0">
+  <w:abstractNum w:abstractNumId="69" w15:restartNumberingAfterBreak="0">
     <w:nsid w:val="772B0E74"/>
     <w:multiLevelType w:val="hybridMultilevel"/>
     <w:tmpl w:val="58D201F0"/>
@@ -13454,7 +16549,7 @@
       </w:rPr>
     </w:lvl>
   </w:abstractNum>
-  <w:abstractNum w:abstractNumId="63" w15:restartNumberingAfterBreak="0">
+  <w:abstractNum w:abstractNumId="70" w15:restartNumberingAfterBreak="0">
     <w:nsid w:val="7B1472D7"/>
     <w:multiLevelType w:val="hybridMultilevel"/>
     <w:tmpl w:val="F87C6526"/>
@@ -13567,7 +16662,7 @@
       </w:rPr>
     </w:lvl>
   </w:abstractNum>
-  <w:abstractNum w:abstractNumId="64" w15:restartNumberingAfterBreak="0">
+  <w:abstractNum w:abstractNumId="71" w15:restartNumberingAfterBreak="0">
     <w:nsid w:val="7BB2298C"/>
     <w:multiLevelType w:val="hybridMultilevel"/>
     <w:tmpl w:val="7EA87618"/>
@@ -13677,7 +16772,7 @@
       </w:rPr>
     </w:lvl>
   </w:abstractNum>
-  <w:abstractNum w:abstractNumId="65" w15:restartNumberingAfterBreak="0">
+  <w:abstractNum w:abstractNumId="72" w15:restartNumberingAfterBreak="0">
     <w:nsid w:val="7F140635"/>
     <w:multiLevelType w:val="multilevel"/>
     <w:tmpl w:val="B9F446F8"/>
@@ -13827,202 +16922,223 @@
     </w:lvl>
   </w:abstractNum>
   <w:num w:numId="1" w16cid:durableId="1441413692">
-    <w:abstractNumId w:val="41"/>
+    <w:abstractNumId w:val="46"/>
   </w:num>
   <w:num w:numId="2" w16cid:durableId="134303">
-    <w:abstractNumId w:val="46"/>
+    <w:abstractNumId w:val="51"/>
   </w:num>
   <w:num w:numId="3" w16cid:durableId="1692533661">
-    <w:abstractNumId w:val="37"/>
+    <w:abstractNumId w:val="42"/>
   </w:num>
   <w:num w:numId="4" w16cid:durableId="2057701309">
-    <w:abstractNumId w:val="9"/>
+    <w:abstractNumId w:val="11"/>
   </w:num>
   <w:num w:numId="5" w16cid:durableId="1409157142">
-    <w:abstractNumId w:val="35"/>
+    <w:abstractNumId w:val="40"/>
   </w:num>
   <w:num w:numId="6" w16cid:durableId="767000193">
-    <w:abstractNumId w:val="44"/>
+    <w:abstractNumId w:val="49"/>
   </w:num>
   <w:num w:numId="7" w16cid:durableId="1958561134">
-    <w:abstractNumId w:val="38"/>
+    <w:abstractNumId w:val="43"/>
   </w:num>
   <w:num w:numId="8" w16cid:durableId="503520375">
+    <w:abstractNumId w:val="19"/>
+  </w:num>
+  <w:num w:numId="9" w16cid:durableId="349374851">
     <w:abstractNumId w:val="16"/>
   </w:num>
-  <w:num w:numId="9" w16cid:durableId="349374851">
-    <w:abstractNumId w:val="13"/>
+  <w:num w:numId="10" w16cid:durableId="1149706231">
+    <w:abstractNumId w:val="5"/>
   </w:num>
-  <w:num w:numId="10" w16cid:durableId="1149706231">
+  <w:num w:numId="11" w16cid:durableId="1407724524">
+    <w:abstractNumId w:val="34"/>
+  </w:num>
+  <w:num w:numId="12" w16cid:durableId="1504590878">
     <w:abstractNumId w:val="4"/>
   </w:num>
-  <w:num w:numId="11" w16cid:durableId="1407724524">
-    <w:abstractNumId w:val="30"/>
-  </w:num>
-  <w:num w:numId="12" w16cid:durableId="1504590878">
-    <w:abstractNumId w:val="3"/>
-  </w:num>
   <w:num w:numId="13" w16cid:durableId="1608730629">
-    <w:abstractNumId w:val="12"/>
+    <w:abstractNumId w:val="14"/>
   </w:num>
   <w:num w:numId="14" w16cid:durableId="1316912234">
-    <w:abstractNumId w:val="14"/>
+    <w:abstractNumId w:val="17"/>
   </w:num>
   <w:num w:numId="15" w16cid:durableId="620890153">
-    <w:abstractNumId w:val="33"/>
+    <w:abstractNumId w:val="38"/>
   </w:num>
   <w:num w:numId="16" w16cid:durableId="1494490410">
     <w:abstractNumId w:val="1"/>
   </w:num>
   <w:num w:numId="17" w16cid:durableId="1384599005">
-    <w:abstractNumId w:val="56"/>
+    <w:abstractNumId w:val="63"/>
   </w:num>
   <w:num w:numId="18" w16cid:durableId="334308075">
-    <w:abstractNumId w:val="34"/>
+    <w:abstractNumId w:val="39"/>
   </w:num>
   <w:num w:numId="19" w16cid:durableId="758017981">
-    <w:abstractNumId w:val="54"/>
+    <w:abstractNumId w:val="61"/>
   </w:num>
   <w:num w:numId="20" w16cid:durableId="294218704">
+    <w:abstractNumId w:val="53"/>
+  </w:num>
+  <w:num w:numId="21" w16cid:durableId="400637096">
+    <w:abstractNumId w:val="32"/>
+  </w:num>
+  <w:num w:numId="22" w16cid:durableId="103040259">
     <w:abstractNumId w:val="48"/>
   </w:num>
-  <w:num w:numId="21" w16cid:durableId="400637096">
-    <w:abstractNumId w:val="28"/>
-  </w:num>
-  <w:num w:numId="22" w16cid:durableId="103040259">
-    <w:abstractNumId w:val="43"/>
-  </w:num>
   <w:num w:numId="23" w16cid:durableId="1648321397">
-    <w:abstractNumId w:val="31"/>
+    <w:abstractNumId w:val="36"/>
   </w:num>
   <w:num w:numId="24" w16cid:durableId="219750768">
     <w:abstractNumId w:val="2"/>
   </w:num>
   <w:num w:numId="25" w16cid:durableId="2137210028">
+    <w:abstractNumId w:val="56"/>
+  </w:num>
+  <w:num w:numId="26" w16cid:durableId="1238634292">
+    <w:abstractNumId w:val="58"/>
+  </w:num>
+  <w:num w:numId="27" w16cid:durableId="129785833">
+    <w:abstractNumId w:val="27"/>
+  </w:num>
+  <w:num w:numId="28" w16cid:durableId="633100589">
+    <w:abstractNumId w:val="59"/>
+  </w:num>
+  <w:num w:numId="29" w16cid:durableId="1903786562">
+    <w:abstractNumId w:val="62"/>
+  </w:num>
+  <w:num w:numId="30" w16cid:durableId="1812867834">
+    <w:abstractNumId w:val="68"/>
+  </w:num>
+  <w:num w:numId="31" w16cid:durableId="462776042">
+    <w:abstractNumId w:val="66"/>
+  </w:num>
+  <w:num w:numId="32" w16cid:durableId="782572244">
+    <w:abstractNumId w:val="70"/>
+  </w:num>
+  <w:num w:numId="33" w16cid:durableId="245114893">
+    <w:abstractNumId w:val="25"/>
+  </w:num>
+  <w:num w:numId="34" w16cid:durableId="1896815066">
+    <w:abstractNumId w:val="57"/>
+  </w:num>
+  <w:num w:numId="35" w16cid:durableId="1176457831">
+    <w:abstractNumId w:val="64"/>
+  </w:num>
+  <w:num w:numId="36" w16cid:durableId="1813210245">
+    <w:abstractNumId w:val="7"/>
+  </w:num>
+  <w:num w:numId="37" w16cid:durableId="374234242">
+    <w:abstractNumId w:val="33"/>
+  </w:num>
+  <w:num w:numId="38" w16cid:durableId="1306738376">
+    <w:abstractNumId w:val="30"/>
+  </w:num>
+  <w:num w:numId="39" w16cid:durableId="633370223">
     <w:abstractNumId w:val="50"/>
   </w:num>
-  <w:num w:numId="26" w16cid:durableId="1238634292">
-    <w:abstractNumId w:val="52"/>
+  <w:num w:numId="40" w16cid:durableId="1965577250">
+    <w:abstractNumId w:val="45"/>
   </w:num>
-  <w:num w:numId="27" w16cid:durableId="129785833">
-    <w:abstractNumId w:val="23"/>
-  </w:num>
-  <w:num w:numId="28" w16cid:durableId="633100589">
-    <w:abstractNumId w:val="53"/>
-  </w:num>
-  <w:num w:numId="29" w16cid:durableId="1903786562">
-    <w:abstractNumId w:val="55"/>
-  </w:num>
-  <w:num w:numId="30" w16cid:durableId="1812867834">
-    <w:abstractNumId w:val="61"/>
-  </w:num>
-  <w:num w:numId="31" w16cid:durableId="462776042">
-    <w:abstractNumId w:val="59"/>
-  </w:num>
-  <w:num w:numId="32" w16cid:durableId="782572244">
-    <w:abstractNumId w:val="63"/>
-  </w:num>
-  <w:num w:numId="33" w16cid:durableId="245114893">
-    <w:abstractNumId w:val="21"/>
-  </w:num>
-  <w:num w:numId="34" w16cid:durableId="1896815066">
-    <w:abstractNumId w:val="51"/>
-  </w:num>
-  <w:num w:numId="35" w16cid:durableId="1176457831">
-    <w:abstractNumId w:val="57"/>
-  </w:num>
-  <w:num w:numId="36" w16cid:durableId="1813210245">
-    <w:abstractNumId w:val="6"/>
-  </w:num>
-  <w:num w:numId="37" w16cid:durableId="374234242">
-    <w:abstractNumId w:val="29"/>
-  </w:num>
-  <w:num w:numId="38" w16cid:durableId="1306738376">
+  <w:num w:numId="41" w16cid:durableId="1740595784">
     <w:abstractNumId w:val="26"/>
   </w:num>
-  <w:num w:numId="39" w16cid:durableId="633370223">
-    <w:abstractNumId w:val="45"/>
-  </w:num>
-  <w:num w:numId="40" w16cid:durableId="1965577250">
-    <w:abstractNumId w:val="40"/>
-  </w:num>
-  <w:num w:numId="41" w16cid:durableId="1740595784">
-    <w:abstractNumId w:val="22"/>
-  </w:num>
   <w:num w:numId="42" w16cid:durableId="1453743813">
-    <w:abstractNumId w:val="62"/>
+    <w:abstractNumId w:val="69"/>
   </w:num>
   <w:num w:numId="43" w16cid:durableId="2010789138">
-    <w:abstractNumId w:val="19"/>
+    <w:abstractNumId w:val="22"/>
   </w:num>
   <w:num w:numId="44" w16cid:durableId="1485588441">
     <w:abstractNumId w:val="0"/>
   </w:num>
   <w:num w:numId="45" w16cid:durableId="623081189">
+    <w:abstractNumId w:val="67"/>
+  </w:num>
+  <w:num w:numId="46" w16cid:durableId="1834372036">
+    <w:abstractNumId w:val="52"/>
+  </w:num>
+  <w:num w:numId="47" w16cid:durableId="1378049331">
+    <w:abstractNumId w:val="31"/>
+  </w:num>
+  <w:num w:numId="48" w16cid:durableId="1912498647">
+    <w:abstractNumId w:val="24"/>
+  </w:num>
+  <w:num w:numId="49" w16cid:durableId="1349480727">
+    <w:abstractNumId w:val="41"/>
+  </w:num>
+  <w:num w:numId="50" w16cid:durableId="1241020648">
+    <w:abstractNumId w:val="21"/>
+  </w:num>
+  <w:num w:numId="51" w16cid:durableId="1315794256">
+    <w:abstractNumId w:val="44"/>
+  </w:num>
+  <w:num w:numId="52" w16cid:durableId="575869844">
+    <w:abstractNumId w:val="47"/>
+  </w:num>
+  <w:num w:numId="53" w16cid:durableId="2042509967">
+    <w:abstractNumId w:val="72"/>
+  </w:num>
+  <w:num w:numId="54" w16cid:durableId="297951737">
+    <w:abstractNumId w:val="54"/>
+  </w:num>
+  <w:num w:numId="55" w16cid:durableId="204295653">
+    <w:abstractNumId w:val="18"/>
+  </w:num>
+  <w:num w:numId="56" w16cid:durableId="256062571">
+    <w:abstractNumId w:val="10"/>
+  </w:num>
+  <w:num w:numId="57" w16cid:durableId="1589264645">
+    <w:abstractNumId w:val="20"/>
+  </w:num>
+  <w:num w:numId="58" w16cid:durableId="1261062984">
+    <w:abstractNumId w:val="8"/>
+  </w:num>
+  <w:num w:numId="59" w16cid:durableId="338891572">
+    <w:abstractNumId w:val="12"/>
+  </w:num>
+  <w:num w:numId="60" w16cid:durableId="1562207520">
+    <w:abstractNumId w:val="29"/>
+  </w:num>
+  <w:num w:numId="61" w16cid:durableId="253906675">
+    <w:abstractNumId w:val="71"/>
+  </w:num>
+  <w:num w:numId="62" w16cid:durableId="1466312086">
+    <w:abstractNumId w:val="13"/>
+  </w:num>
+  <w:num w:numId="63" w16cid:durableId="1715344288">
+    <w:abstractNumId w:val="6"/>
+  </w:num>
+  <w:num w:numId="64" w16cid:durableId="667829724">
+    <w:abstractNumId w:val="37"/>
+  </w:num>
+  <w:num w:numId="65" w16cid:durableId="2085907859">
+    <w:abstractNumId w:val="65"/>
+  </w:num>
+  <w:num w:numId="66" w16cid:durableId="1140263984">
+    <w:abstractNumId w:val="28"/>
+  </w:num>
+  <w:num w:numId="67" w16cid:durableId="1946690346">
+    <w:abstractNumId w:val="35"/>
+  </w:num>
+  <w:num w:numId="68" w16cid:durableId="1067731446">
+    <w:abstractNumId w:val="15"/>
+  </w:num>
+  <w:num w:numId="69" w16cid:durableId="922880521">
     <w:abstractNumId w:val="60"/>
   </w:num>
-  <w:num w:numId="46" w16cid:durableId="1834372036">
-    <w:abstractNumId w:val="47"/>
+  <w:num w:numId="70" w16cid:durableId="676233144">
+    <w:abstractNumId w:val="9"/>
   </w:num>
-  <w:num w:numId="47" w16cid:durableId="1378049331">
-    <w:abstractNumId w:val="27"/>
+  <w:num w:numId="71" w16cid:durableId="801776324">
+    <w:abstractNumId w:val="55"/>
   </w:num>
-  <w:num w:numId="48" w16cid:durableId="1912498647">
-    <w:abstractNumId w:val="20"/>
+  <w:num w:numId="72" w16cid:durableId="1610744621">
+    <w:abstractNumId w:val="3"/>
   </w:num>
-  <w:num w:numId="49" w16cid:durableId="1349480727">
-    <w:abstractNumId w:val="36"/>
-  </w:num>
-  <w:num w:numId="50" w16cid:durableId="1241020648">
-    <w:abstractNumId w:val="18"/>
-  </w:num>
-  <w:num w:numId="51" w16cid:durableId="1315794256">
-    <w:abstractNumId w:val="39"/>
-  </w:num>
-  <w:num w:numId="52" w16cid:durableId="575869844">
-    <w:abstractNumId w:val="42"/>
-  </w:num>
-  <w:num w:numId="53" w16cid:durableId="2042509967">
-    <w:abstractNumId w:val="65"/>
-  </w:num>
-  <w:num w:numId="54" w16cid:durableId="297951737">
-    <w:abstractNumId w:val="49"/>
-  </w:num>
-  <w:num w:numId="55" w16cid:durableId="204295653">
-    <w:abstractNumId w:val="15"/>
-  </w:num>
-  <w:num w:numId="56" w16cid:durableId="256062571">
-    <w:abstractNumId w:val="8"/>
-  </w:num>
-  <w:num w:numId="57" w16cid:durableId="1589264645">
-    <w:abstractNumId w:val="17"/>
-  </w:num>
-  <w:num w:numId="58" w16cid:durableId="1261062984">
-    <w:abstractNumId w:val="7"/>
-  </w:num>
-  <w:num w:numId="59" w16cid:durableId="338891572">
-    <w:abstractNumId w:val="10"/>
-  </w:num>
-  <w:num w:numId="60" w16cid:durableId="1562207520">
-    <w:abstractNumId w:val="25"/>
-  </w:num>
-  <w:num w:numId="61" w16cid:durableId="253906675">
-    <w:abstractNumId w:val="64"/>
-  </w:num>
-  <w:num w:numId="62" w16cid:durableId="1466312086">
-    <w:abstractNumId w:val="11"/>
-  </w:num>
-  <w:num w:numId="63" w16cid:durableId="1715344288">
-    <w:abstractNumId w:val="5"/>
-  </w:num>
-  <w:num w:numId="64" w16cid:durableId="667829724">
-    <w:abstractNumId w:val="32"/>
-  </w:num>
-  <w:num w:numId="65" w16cid:durableId="2085907859">
-    <w:abstractNumId w:val="58"/>
-  </w:num>
-  <w:num w:numId="66" w16cid:durableId="1140263984">
-    <w:abstractNumId w:val="24"/>
+  <w:num w:numId="73" w16cid:durableId="1935279034">
+    <w:abstractNumId w:val="23"/>
   </w:num>
   <w:numIdMacAtCleanup w:val="15"/>
 </w:numbering>
@@ -14547,7 +17663,6 @@
   <w:style w:type="character" w:default="1" w:styleId="DefaultParagraphFont">
     <w:name w:val="Default Paragraph Font"/>
     <w:uiPriority w:val="1"/>
-    <w:semiHidden/>
     <w:unhideWhenUsed/>
   </w:style>
   <w:style w:type="table" w:default="1" w:styleId="TableNormal">

</xml_diff>